<commit_message>
Caso de uso concluído
</commit_message>
<xml_diff>
--- a/Modelos de caso de uso/[WEBSITE] Descrição de caso de uso/CASO DE USO FISCAL - WEBSITE, SMTSIS.docx
+++ b/Modelos de caso de uso/[WEBSITE] Descrição de caso de uso/CASO DE USO FISCAL - WEBSITE, SMTSIS.docx
@@ -2735,6 +2735,7 @@
         <w:pStyle w:val="PargrafodaLista"/>
         <w:ind w:left="792"/>
         <w:rPr>
+          <w:b/>
           <w:sz w:val="27"/>
           <w:szCs w:val="27"/>
         </w:rPr>
@@ -2754,17 +2755,6 @@
         </w:rPr>
         <w:t xml:space="preserve"> - O sistema valida se pelo menos um dos campos para pesquisa foi informado -</w:t>
       </w:r>
-    </w:p>
-    <w:p>
-      <w:pPr>
-        <w:pStyle w:val="PargrafodaLista"/>
-        <w:ind w:left="792"/>
-        <w:rPr>
-          <w:b/>
-          <w:sz w:val="27"/>
-          <w:szCs w:val="27"/>
-        </w:rPr>
-      </w:pPr>
       <w:r>
         <w:rPr>
           <w:b/>
@@ -4046,21 +4036,7 @@
           <w:sz w:val="28"/>
           <w:szCs w:val="28"/>
         </w:rPr>
-        <w:t xml:space="preserve">a </w:t>
-      </w:r>
-      <w:r>
-        <w:rPr>
-          <w:sz w:val="28"/>
-          <w:szCs w:val="28"/>
-        </w:rPr>
-        <w:t>“Sinalização de atualização”</w:t>
-      </w:r>
-      <w:r>
-        <w:rPr>
-          <w:sz w:val="28"/>
-          <w:szCs w:val="28"/>
-        </w:rPr>
-        <w:t xml:space="preserve">, </w:t>
+        <w:t xml:space="preserve">a “Sinalização de atualização”, </w:t>
       </w:r>
       <w:r>
         <w:rPr>
@@ -4116,14 +4092,7 @@
           <w:sz w:val="28"/>
           <w:szCs w:val="28"/>
         </w:rPr>
-        <w:t xml:space="preserve"> </w:t>
-      </w:r>
-      <w:r>
-        <w:rPr>
-          <w:sz w:val="28"/>
-          <w:szCs w:val="28"/>
-        </w:rPr>
-        <w:t>de campos específicos</w:t>
+        <w:t xml:space="preserve"> de campos específicos</w:t>
       </w:r>
       <w:r>
         <w:rPr>
@@ -4703,21 +4672,7 @@
                 <w:sz w:val="28"/>
                 <w:szCs w:val="28"/>
               </w:rPr>
-              <w:t xml:space="preserve">Fiscal solicita a um usuário superior a </w:t>
-            </w:r>
-            <w:r>
-              <w:rPr>
-                <w:sz w:val="28"/>
-                <w:szCs w:val="28"/>
-              </w:rPr>
-              <w:t>inativação</w:t>
-            </w:r>
-            <w:r>
-              <w:rPr>
-                <w:sz w:val="28"/>
-                <w:szCs w:val="28"/>
-              </w:rPr>
-              <w:t xml:space="preserve"> de algum formulário</w:t>
+              <w:t>Fiscal solicita a um usuário superior a inativação de algum formulário</w:t>
             </w:r>
           </w:p>
         </w:tc>
@@ -4883,7 +4838,14 @@
           <w:sz w:val="28"/>
           <w:szCs w:val="28"/>
         </w:rPr>
-        <w:t xml:space="preserve">Continua a partir do </w:t>
+        <w:t>Inicia</w:t>
+      </w:r>
+      <w:r>
+        <w:rPr>
+          <w:sz w:val="28"/>
+          <w:szCs w:val="28"/>
+        </w:rPr>
+        <w:t xml:space="preserve"> a partir do </w:t>
       </w:r>
       <w:r>
         <w:rPr>
@@ -5144,16 +5106,7 @@
           <w:sz w:val="28"/>
           <w:szCs w:val="28"/>
         </w:rPr>
-        <w:t>sinalizando para um “super-usuário” a análise da deleção</w:t>
-      </w:r>
-      <w:bookmarkStart w:id="0" w:name="_GoBack"/>
-      <w:bookmarkEnd w:id="0"/>
-      <w:r>
-        <w:rPr>
-          <w:sz w:val="28"/>
-          <w:szCs w:val="28"/>
-        </w:rPr>
-        <w:t>.</w:t>
+        <w:t>sinalizando para um “super-usuário” a análise da deleção.</w:t>
       </w:r>
     </w:p>
     <w:p>
@@ -5381,7 +5334,36 @@
           <w:sz w:val="28"/>
           <w:szCs w:val="28"/>
         </w:rPr>
-        <w:t>O sistema retorna uma mensagem de êxito.</w:t>
+        <w:t xml:space="preserve">O sistema retorna </w:t>
+      </w:r>
+      <w:r>
+        <w:rPr>
+          <w:sz w:val="28"/>
+          <w:szCs w:val="28"/>
+        </w:rPr>
+        <w:t xml:space="preserve">para o </w:t>
+      </w:r>
+      <w:r>
+        <w:rPr>
+          <w:b/>
+          <w:sz w:val="28"/>
+          <w:szCs w:val="28"/>
+        </w:rPr>
+        <w:t xml:space="preserve">FP004.2 </w:t>
+      </w:r>
+      <w:r>
+        <w:rPr>
+          <w:sz w:val="28"/>
+          <w:szCs w:val="28"/>
+        </w:rPr>
+        <w:t xml:space="preserve">com </w:t>
+      </w:r>
+      <w:r>
+        <w:rPr>
+          <w:sz w:val="28"/>
+          <w:szCs w:val="28"/>
+        </w:rPr>
+        <w:t>uma mensagem de êxito.</w:t>
       </w:r>
     </w:p>
     <w:p>
@@ -5598,23 +5580,7 @@
           <w:sz w:val="28"/>
           <w:szCs w:val="28"/>
         </w:rPr>
-        <w:t xml:space="preserve">de </w:t>
-      </w:r>
-      <w:r>
-        <w:rPr>
-          <w:b/>
-          <w:sz w:val="28"/>
-          <w:szCs w:val="28"/>
-        </w:rPr>
-        <w:t>FP004</w:t>
-      </w:r>
-      <w:r>
-        <w:rPr>
-          <w:b/>
-          <w:sz w:val="28"/>
-          <w:szCs w:val="28"/>
-        </w:rPr>
-        <w:t>.5​;</w:t>
+        <w:t>de FP004.5​;</w:t>
       </w:r>
     </w:p>
     <w:p>
@@ -5842,13 +5808,6 @@
       </w:pPr>
       <w:r>
         <w:rPr>
-          <w:sz w:val="28"/>
-          <w:szCs w:val="28"/>
-        </w:rPr>
-        <w:t xml:space="preserve"> </w:t>
-      </w:r>
-      <w:r>
-        <w:rPr>
           <w:b/>
           <w:sz w:val="28"/>
           <w:szCs w:val="28"/>
@@ -5970,28 +5929,56 @@
           <w:sz w:val="28"/>
           <w:szCs w:val="28"/>
         </w:rPr>
-        <w:t xml:space="preserve"> ​- Campo não editável: </w:t>
-      </w:r>
-      <w:r>
-        <w:rPr>
-          <w:sz w:val="28"/>
-          <w:szCs w:val="28"/>
-        </w:rPr>
-        <w:t xml:space="preserve">id do </w:t>
-      </w:r>
-      <w:r>
-        <w:rPr>
-          <w:sz w:val="28"/>
-          <w:szCs w:val="28"/>
-        </w:rPr>
-        <w:t>Usuário</w:t>
-      </w:r>
-      <w:r>
-        <w:rPr>
-          <w:sz w:val="28"/>
-          <w:szCs w:val="28"/>
-        </w:rPr>
-        <w:t>.</w:t>
+        <w:t xml:space="preserve"> ​</w:t>
+      </w:r>
+      <w:r>
+        <w:rPr>
+          <w:sz w:val="28"/>
+          <w:szCs w:val="28"/>
+        </w:rPr>
+        <w:t>–</w:t>
+      </w:r>
+      <w:r>
+        <w:rPr>
+          <w:sz w:val="28"/>
+          <w:szCs w:val="28"/>
+        </w:rPr>
+        <w:t xml:space="preserve"> </w:t>
+      </w:r>
+      <w:r>
+        <w:rPr>
+          <w:sz w:val="28"/>
+          <w:szCs w:val="28"/>
+        </w:rPr>
+        <w:t xml:space="preserve">O fiscal não poderá alterar informações dos formulários, nem tampouco, </w:t>
+      </w:r>
+      <w:r>
+        <w:rPr>
+          <w:sz w:val="28"/>
+          <w:szCs w:val="28"/>
+        </w:rPr>
+        <w:t>remover</w:t>
+      </w:r>
+      <w:r>
+        <w:rPr>
+          <w:sz w:val="28"/>
+          <w:szCs w:val="28"/>
+        </w:rPr>
+        <w:t xml:space="preserve"> um formulário, ou outro tipo de documento </w:t>
+      </w:r>
+      <w:r>
+        <w:rPr>
+          <w:sz w:val="28"/>
+          <w:szCs w:val="28"/>
+        </w:rPr>
+        <w:t xml:space="preserve">persistido na base de dados </w:t>
+      </w:r>
+      <w:r>
+        <w:rPr>
+          <w:sz w:val="28"/>
+          <w:szCs w:val="28"/>
+        </w:rPr>
+        <w:t>do sistema.</w:t>
       </w:r>
     </w:p>
     <w:p>
@@ -6110,7 +6097,14 @@
           <w:sz w:val="28"/>
           <w:szCs w:val="28"/>
         </w:rPr>
-        <w:t xml:space="preserve">Usuário </w:t>
+        <w:t>Fiscal</w:t>
+      </w:r>
+      <w:r>
+        <w:rPr>
+          <w:sz w:val="28"/>
+          <w:szCs w:val="28"/>
+        </w:rPr>
+        <w:t xml:space="preserve"> </w:t>
       </w:r>
       <w:r>
         <w:rPr>
@@ -6124,7 +6118,21 @@
           <w:sz w:val="28"/>
           <w:szCs w:val="28"/>
         </w:rPr>
-        <w:t>riamente, ser Cadastrado no sistema</w:t>
+        <w:t xml:space="preserve">riamente, </w:t>
+      </w:r>
+      <w:r>
+        <w:rPr>
+          <w:sz w:val="28"/>
+          <w:szCs w:val="28"/>
+        </w:rPr>
+        <w:t>estar c</w:t>
+      </w:r>
+      <w:r>
+        <w:rPr>
+          <w:sz w:val="28"/>
+          <w:szCs w:val="28"/>
+        </w:rPr>
+        <w:t>adastrado no sistema</w:t>
       </w:r>
       <w:r>
         <w:rPr>
@@ -6140,67 +6148,27 @@
           <w:tab w:val="left" w:pos="1072"/>
         </w:tabs>
         <w:rPr>
-          <w:sz w:val="28"/>
-          <w:szCs w:val="28"/>
-        </w:rPr>
-      </w:pPr>
-      <w:r>
-        <w:rPr>
-          <w:b/>
-          <w:sz w:val="28"/>
-          <w:szCs w:val="28"/>
-        </w:rPr>
-        <w:t>RN00</w:t>
-      </w:r>
-      <w:r>
-        <w:rPr>
-          <w:b/>
-          <w:sz w:val="28"/>
-          <w:szCs w:val="28"/>
-        </w:rPr>
-        <w:t>5</w:t>
-      </w:r>
-      <w:r>
-        <w:rPr>
-          <w:sz w:val="28"/>
-          <w:szCs w:val="28"/>
-        </w:rPr>
-        <w:t xml:space="preserve"> ​- Um </w:t>
-      </w:r>
-      <w:r>
-        <w:rPr>
-          <w:sz w:val="28"/>
-          <w:szCs w:val="28"/>
-        </w:rPr>
-        <w:t>Usuário</w:t>
-      </w:r>
-      <w:r>
-        <w:rPr>
-          <w:sz w:val="28"/>
-          <w:szCs w:val="28"/>
-        </w:rPr>
-        <w:t xml:space="preserve"> </w:t>
-      </w:r>
-      <w:r>
-        <w:rPr>
-          <w:sz w:val="28"/>
-          <w:szCs w:val="28"/>
-        </w:rPr>
-        <w:t>deverá ter, obrigatoriamente, uma Identidade</w:t>
-      </w:r>
-      <w:r>
-        <w:rPr>
-          <w:sz w:val="28"/>
-          <w:szCs w:val="28"/>
-        </w:rPr>
-        <w:t xml:space="preserve"> </w:t>
-      </w:r>
-      <w:r>
-        <w:rPr>
-          <w:sz w:val="28"/>
-          <w:szCs w:val="28"/>
-        </w:rPr>
-        <w:t>Profissional;</w:t>
+          <w:b/>
+          <w:sz w:val="32"/>
+          <w:szCs w:val="28"/>
+        </w:rPr>
+      </w:pPr>
+    </w:p>
+    <w:p>
+      <w:pPr>
+        <w:rPr>
+          <w:b/>
+          <w:sz w:val="32"/>
+          <w:szCs w:val="28"/>
+        </w:rPr>
+      </w:pPr>
+      <w:r>
+        <w:rPr>
+          <w:b/>
+          <w:sz w:val="32"/>
+          <w:szCs w:val="28"/>
+        </w:rPr>
+        <w:br w:type="page"/>
       </w:r>
     </w:p>
     <w:p>
@@ -6209,10 +6177,29 @@
           <w:tab w:val="left" w:pos="1072"/>
         </w:tabs>
         <w:rPr>
-          <w:sz w:val="28"/>
-          <w:szCs w:val="28"/>
-        </w:rPr>
-      </w:pPr>
+          <w:b/>
+          <w:sz w:val="32"/>
+          <w:szCs w:val="28"/>
+        </w:rPr>
+      </w:pPr>
+      <w:r>
+        <w:rPr>
+          <w:b/>
+          <w:sz w:val="32"/>
+          <w:szCs w:val="28"/>
+        </w:rPr>
+        <w:lastRenderedPageBreak/>
+        <w:t>5</w:t>
+      </w:r>
+      <w:r>
+        <w:rPr>
+          <w:b/>
+          <w:sz w:val="32"/>
+          <w:szCs w:val="28"/>
+          <w:u w:val="single"/>
+        </w:rPr>
+        <w:t>. Pré-condições</w:t>
+      </w:r>
     </w:p>
     <w:p>
       <w:pPr>
@@ -6220,28 +6207,24 @@
           <w:tab w:val="left" w:pos="1072"/>
         </w:tabs>
         <w:rPr>
-          <w:b/>
-          <w:sz w:val="32"/>
-          <w:szCs w:val="28"/>
-        </w:rPr>
-      </w:pPr>
-      <w:r>
-        <w:rPr>
-          <w:b/>
-          <w:sz w:val="32"/>
-          <w:szCs w:val="28"/>
-        </w:rPr>
-        <w:lastRenderedPageBreak/>
-        <w:t>5</w:t>
-      </w:r>
-      <w:r>
-        <w:rPr>
-          <w:b/>
-          <w:sz w:val="32"/>
-          <w:szCs w:val="28"/>
-          <w:u w:val="single"/>
-        </w:rPr>
-        <w:t>. Pré-condições</w:t>
+          <w:sz w:val="28"/>
+          <w:szCs w:val="28"/>
+        </w:rPr>
+      </w:pPr>
+      <w:r>
+        <w:rPr>
+          <w:b/>
+          <w:sz w:val="28"/>
+          <w:szCs w:val="28"/>
+        </w:rPr>
+        <w:t>5.1</w:t>
+      </w:r>
+      <w:r>
+        <w:rPr>
+          <w:sz w:val="28"/>
+          <w:szCs w:val="28"/>
+        </w:rPr>
+        <w:t>. Acesso ao sistema através de computadores.</w:t>
       </w:r>
     </w:p>
     <w:p>
@@ -6260,14 +6243,14 @@
           <w:sz w:val="28"/>
           <w:szCs w:val="28"/>
         </w:rPr>
-        <w:t>5.1</w:t>
-      </w:r>
-      <w:r>
-        <w:rPr>
-          <w:sz w:val="28"/>
-          <w:szCs w:val="28"/>
-        </w:rPr>
-        <w:t>. Acesso ao sistema através de computadores.</w:t>
+        <w:t>5.2</w:t>
+      </w:r>
+      <w:r>
+        <w:rPr>
+          <w:sz w:val="28"/>
+          <w:szCs w:val="28"/>
+        </w:rPr>
+        <w:t>. Acesso ao sistema através de dispositivos móveis.</w:t>
       </w:r>
     </w:p>
     <w:p>
@@ -6286,14 +6269,14 @@
           <w:sz w:val="28"/>
           <w:szCs w:val="28"/>
         </w:rPr>
-        <w:t>5.2</w:t>
-      </w:r>
-      <w:r>
-        <w:rPr>
-          <w:sz w:val="28"/>
-          <w:szCs w:val="28"/>
-        </w:rPr>
-        <w:t>. Acesso ao sistema através de dispositivos móveis.</w:t>
+        <w:t>5.3.</w:t>
+      </w:r>
+      <w:r>
+        <w:rPr>
+          <w:sz w:val="28"/>
+          <w:szCs w:val="28"/>
+        </w:rPr>
+        <w:t xml:space="preserve"> Disponibilidade do sistema através da internet.</w:t>
       </w:r>
     </w:p>
     <w:p>
@@ -6312,14 +6295,92 @@
           <w:sz w:val="28"/>
           <w:szCs w:val="28"/>
         </w:rPr>
-        <w:t>5.3.</w:t>
-      </w:r>
-      <w:r>
-        <w:rPr>
-          <w:sz w:val="28"/>
-          <w:szCs w:val="28"/>
-        </w:rPr>
-        <w:t xml:space="preserve"> Disponibilidade do sistema através da internet.</w:t>
+        <w:t>5.3.1.</w:t>
+      </w:r>
+      <w:r>
+        <w:rPr>
+          <w:sz w:val="28"/>
+          <w:szCs w:val="28"/>
+        </w:rPr>
+        <w:t xml:space="preserve"> Em caso excepcional, o sistema </w:t>
+      </w:r>
+      <w:r>
+        <w:rPr>
+          <w:sz w:val="28"/>
+          <w:szCs w:val="28"/>
+        </w:rPr>
+        <w:t xml:space="preserve">não </w:t>
+      </w:r>
+      <w:r>
+        <w:rPr>
+          <w:sz w:val="28"/>
+          <w:szCs w:val="28"/>
+        </w:rPr>
+        <w:t>operar</w:t>
+      </w:r>
+      <w:r>
+        <w:rPr>
+          <w:sz w:val="28"/>
+          <w:szCs w:val="28"/>
+        </w:rPr>
+        <w:t>á</w:t>
+      </w:r>
+      <w:r>
+        <w:rPr>
+          <w:sz w:val="28"/>
+          <w:szCs w:val="28"/>
+        </w:rPr>
+        <w:t xml:space="preserve"> off</w:t>
+      </w:r>
+      <w:r>
+        <w:rPr>
+          <w:sz w:val="28"/>
+          <w:szCs w:val="28"/>
+        </w:rPr>
+        <w:t>-</w:t>
+      </w:r>
+      <w:r>
+        <w:rPr>
+          <w:sz w:val="28"/>
+          <w:szCs w:val="28"/>
+        </w:rPr>
+        <w:t>line (de acordo com</w:t>
+      </w:r>
+      <w:r>
+        <w:rPr>
+          <w:sz w:val="28"/>
+          <w:szCs w:val="28"/>
+        </w:rPr>
+        <w:t xml:space="preserve"> </w:t>
+      </w:r>
+      <w:r>
+        <w:rPr>
+          <w:sz w:val="28"/>
+          <w:szCs w:val="28"/>
+        </w:rPr>
+        <w:t>o</w:t>
+      </w:r>
+      <w:r>
+        <w:rPr>
+          <w:sz w:val="28"/>
+          <w:szCs w:val="28"/>
+        </w:rPr>
+        <w:t xml:space="preserve"> </w:t>
+      </w:r>
+      <w:r>
+        <w:rPr>
+          <w:b/>
+          <w:sz w:val="28"/>
+          <w:szCs w:val="28"/>
+        </w:rPr>
+        <w:t>RNF002</w:t>
+      </w:r>
+      <w:r>
+        <w:rPr>
+          <w:sz w:val="28"/>
+          <w:szCs w:val="28"/>
+        </w:rPr>
+        <w:t>​).</w:t>
       </w:r>
     </w:p>
     <w:p>
@@ -6338,28 +6399,42 @@
           <w:sz w:val="28"/>
           <w:szCs w:val="28"/>
         </w:rPr>
-        <w:t>5.3.1.</w:t>
-      </w:r>
-      <w:r>
-        <w:rPr>
-          <w:sz w:val="28"/>
-          <w:szCs w:val="28"/>
-        </w:rPr>
-        <w:t xml:space="preserve"> Em caso excepcional, o sistema deverá operar off</w:t>
-      </w:r>
-      <w:r>
-        <w:rPr>
-          <w:sz w:val="28"/>
-          <w:szCs w:val="28"/>
-        </w:rPr>
-        <w:t>-</w:t>
-      </w:r>
-      <w:r>
-        <w:rPr>
-          <w:sz w:val="28"/>
-          <w:szCs w:val="28"/>
-        </w:rPr>
-        <w:t>line (de acordo como</w:t>
+        <w:t>5.4.</w:t>
+      </w:r>
+      <w:r>
+        <w:rPr>
+          <w:sz w:val="28"/>
+          <w:szCs w:val="28"/>
+        </w:rPr>
+        <w:t xml:space="preserve"> O cadastro </w:t>
+      </w:r>
+      <w:r>
+        <w:rPr>
+          <w:sz w:val="28"/>
+          <w:szCs w:val="28"/>
+        </w:rPr>
+        <w:t xml:space="preserve">de </w:t>
+      </w:r>
+      <w:r>
+        <w:rPr>
+          <w:sz w:val="28"/>
+          <w:szCs w:val="28"/>
+        </w:rPr>
+        <w:t xml:space="preserve">formulário </w:t>
+      </w:r>
+      <w:r>
+        <w:rPr>
+          <w:sz w:val="28"/>
+          <w:szCs w:val="28"/>
+        </w:rPr>
+        <w:t xml:space="preserve">deverá ser acessível para o </w:t>
+      </w:r>
+      <w:r>
+        <w:rPr>
+          <w:sz w:val="28"/>
+          <w:szCs w:val="28"/>
+        </w:rPr>
+        <w:t>Fiscal</w:t>
       </w:r>
       <w:r>
         <w:rPr>
@@ -6370,18 +6445,24 @@
       </w:r>
       <w:r>
         <w:rPr>
-          <w:b/>
-          <w:sz w:val="28"/>
-          <w:szCs w:val="28"/>
-        </w:rPr>
-        <w:t>RNF002</w:t>
-      </w:r>
-      <w:r>
-        <w:rPr>
-          <w:sz w:val="28"/>
-          <w:szCs w:val="28"/>
-        </w:rPr>
-        <w:t>​).</w:t>
+          <w:sz w:val="28"/>
+          <w:szCs w:val="28"/>
+        </w:rPr>
+        <w:t>que possua acesso</w:t>
+      </w:r>
+      <w:r>
+        <w:rPr>
+          <w:sz w:val="28"/>
+          <w:szCs w:val="28"/>
+        </w:rPr>
+        <w:t xml:space="preserve"> </w:t>
+      </w:r>
+      <w:r>
+        <w:rPr>
+          <w:sz w:val="28"/>
+          <w:szCs w:val="28"/>
+        </w:rPr>
+        <w:t>à internet;</w:t>
       </w:r>
     </w:p>
     <w:p>
@@ -6400,14 +6481,14 @@
           <w:sz w:val="28"/>
           <w:szCs w:val="28"/>
         </w:rPr>
-        <w:t>5.4.</w:t>
-      </w:r>
-      <w:r>
-        <w:rPr>
-          <w:sz w:val="28"/>
-          <w:szCs w:val="28"/>
-        </w:rPr>
-        <w:t xml:space="preserve"> O formulário de cadastro deverá ser acessível para o </w:t>
+        <w:t>5.5.</w:t>
+      </w:r>
+      <w:r>
+        <w:rPr>
+          <w:sz w:val="28"/>
+          <w:szCs w:val="28"/>
+        </w:rPr>
+        <w:t xml:space="preserve"> O </w:t>
       </w:r>
       <w:r>
         <w:rPr>
@@ -6428,21 +6509,7 @@
           <w:sz w:val="28"/>
           <w:szCs w:val="28"/>
         </w:rPr>
-        <w:t>que possua acesso</w:t>
-      </w:r>
-      <w:r>
-        <w:rPr>
-          <w:sz w:val="28"/>
-          <w:szCs w:val="28"/>
-        </w:rPr>
-        <w:t xml:space="preserve"> </w:t>
-      </w:r>
-      <w:r>
-        <w:rPr>
-          <w:sz w:val="28"/>
-          <w:szCs w:val="28"/>
-        </w:rPr>
-        <w:t>à internet;</w:t>
+        <w:t>deverá estar autenticado no sistema;</w:t>
       </w:r>
     </w:p>
     <w:p>
@@ -6461,7 +6528,7 @@
           <w:sz w:val="28"/>
           <w:szCs w:val="28"/>
         </w:rPr>
-        <w:t>5.5.</w:t>
+        <w:t>5.6.</w:t>
       </w:r>
       <w:r>
         <w:rPr>
@@ -6489,7 +6556,21 @@
           <w:sz w:val="28"/>
           <w:szCs w:val="28"/>
         </w:rPr>
-        <w:t>deverá estar autenticado no sistema;</w:t>
+        <w:t xml:space="preserve">deverá ter permissão para cadastrar </w:t>
+      </w:r>
+      <w:r>
+        <w:rPr>
+          <w:sz w:val="28"/>
+          <w:szCs w:val="28"/>
+        </w:rPr>
+        <w:t>um novo formulário</w:t>
+      </w:r>
+      <w:r>
+        <w:rPr>
+          <w:sz w:val="28"/>
+          <w:szCs w:val="28"/>
+        </w:rPr>
+        <w:t>;</w:t>
       </w:r>
     </w:p>
     <w:p>
@@ -6508,7 +6589,15 @@
           <w:sz w:val="28"/>
           <w:szCs w:val="28"/>
         </w:rPr>
-        <w:t>5.6.</w:t>
+        <w:t>5.7</w:t>
+      </w:r>
+      <w:r>
+        <w:rPr>
+          <w:b/>
+          <w:sz w:val="28"/>
+          <w:szCs w:val="28"/>
+        </w:rPr>
+        <w:t>.</w:t>
       </w:r>
       <w:r>
         <w:rPr>
@@ -6522,42 +6611,21 @@
           <w:sz w:val="28"/>
           <w:szCs w:val="28"/>
         </w:rPr>
-        <w:t>Fiscal</w:t>
-      </w:r>
-      <w:r>
-        <w:rPr>
-          <w:sz w:val="28"/>
-          <w:szCs w:val="28"/>
-        </w:rPr>
-        <w:t xml:space="preserve"> </w:t>
-      </w:r>
-      <w:r>
-        <w:rPr>
-          <w:sz w:val="28"/>
-          <w:szCs w:val="28"/>
-        </w:rPr>
-        <w:t xml:space="preserve">deverá ter permissão para cadastrar </w:t>
-      </w:r>
-      <w:r>
-        <w:rPr>
-          <w:sz w:val="28"/>
-          <w:szCs w:val="28"/>
-        </w:rPr>
-        <w:t>o</w:t>
-      </w:r>
-      <w:r>
-        <w:rPr>
-          <w:sz w:val="28"/>
-          <w:szCs w:val="28"/>
-        </w:rPr>
-        <w:t xml:space="preserve"> </w:t>
-      </w:r>
-      <w:r>
-        <w:rPr>
-          <w:sz w:val="28"/>
-          <w:szCs w:val="28"/>
-        </w:rPr>
-        <w:t>Usuário</w:t>
+        <w:t xml:space="preserve">Fiscal </w:t>
+      </w:r>
+      <w:r>
+        <w:rPr>
+          <w:sz w:val="28"/>
+          <w:szCs w:val="28"/>
+        </w:rPr>
+        <w:t>deverá ter permissão para</w:t>
+      </w:r>
+      <w:r>
+        <w:rPr>
+          <w:sz w:val="28"/>
+          <w:szCs w:val="28"/>
+        </w:rPr>
+        <w:t xml:space="preserve"> consultar formulários cadastrados</w:t>
       </w:r>
       <w:r>
         <w:rPr>
@@ -6583,7 +6651,23 @@
           <w:sz w:val="28"/>
           <w:szCs w:val="28"/>
         </w:rPr>
-        <w:t>5.7.</w:t>
+        <w:t>5</w:t>
+      </w:r>
+      <w:r>
+        <w:rPr>
+          <w:b/>
+          <w:sz w:val="28"/>
+          <w:szCs w:val="28"/>
+        </w:rPr>
+        <w:t>.8</w:t>
+      </w:r>
+      <w:r>
+        <w:rPr>
+          <w:b/>
+          <w:sz w:val="28"/>
+          <w:szCs w:val="28"/>
+        </w:rPr>
+        <w:t>.</w:t>
       </w:r>
       <w:r>
         <w:rPr>
@@ -6611,6 +6695,13 @@
           <w:sz w:val="28"/>
           <w:szCs w:val="28"/>
         </w:rPr>
+        <w:t xml:space="preserve">não </w:t>
+      </w:r>
+      <w:r>
+        <w:rPr>
+          <w:sz w:val="28"/>
+          <w:szCs w:val="28"/>
+        </w:rPr>
         <w:t xml:space="preserve">deverá ter permissão para alterar </w:t>
       </w:r>
       <w:r>
@@ -6618,14 +6709,28 @@
           <w:sz w:val="28"/>
           <w:szCs w:val="28"/>
         </w:rPr>
-        <w:t xml:space="preserve">o cadastro do </w:t>
-      </w:r>
-      <w:r>
-        <w:rPr>
-          <w:sz w:val="28"/>
-          <w:szCs w:val="28"/>
-        </w:rPr>
-        <w:t>Usuário</w:t>
+        <w:t>formulário</w:t>
+      </w:r>
+      <w:r>
+        <w:rPr>
+          <w:sz w:val="28"/>
+          <w:szCs w:val="28"/>
+        </w:rPr>
+        <w:t>s</w:t>
+      </w:r>
+      <w:r>
+        <w:rPr>
+          <w:sz w:val="28"/>
+          <w:szCs w:val="28"/>
+        </w:rPr>
+        <w:t xml:space="preserve"> cadastrado</w:t>
+      </w:r>
+      <w:r>
+        <w:rPr>
+          <w:sz w:val="28"/>
+          <w:szCs w:val="28"/>
+        </w:rPr>
+        <w:t>s</w:t>
       </w:r>
       <w:r>
         <w:rPr>
@@ -6651,56 +6756,28 @@
           <w:sz w:val="28"/>
           <w:szCs w:val="28"/>
         </w:rPr>
-        <w:t>5.8.</w:t>
-      </w:r>
-      <w:r>
-        <w:rPr>
-          <w:sz w:val="28"/>
-          <w:szCs w:val="28"/>
-        </w:rPr>
-        <w:t xml:space="preserve"> O </w:t>
-      </w:r>
-      <w:r>
-        <w:rPr>
-          <w:sz w:val="28"/>
-          <w:szCs w:val="28"/>
-        </w:rPr>
-        <w:t>Fiscal</w:t>
-      </w:r>
-      <w:r>
-        <w:rPr>
-          <w:sz w:val="28"/>
-          <w:szCs w:val="28"/>
-        </w:rPr>
-        <w:t xml:space="preserve"> </w:t>
-      </w:r>
-      <w:r>
-        <w:rPr>
-          <w:sz w:val="28"/>
-          <w:szCs w:val="28"/>
-        </w:rPr>
-        <w:t xml:space="preserve">deverá ter permissão para acessar </w:t>
-      </w:r>
-      <w:r>
-        <w:rPr>
-          <w:sz w:val="28"/>
-          <w:szCs w:val="28"/>
-        </w:rPr>
-        <w:t xml:space="preserve">o </w:t>
-      </w:r>
-      <w:r>
-        <w:rPr>
-          <w:sz w:val="28"/>
-          <w:szCs w:val="28"/>
-        </w:rPr>
-        <w:t>Usuário</w:t>
-      </w:r>
-      <w:r>
-        <w:rPr>
-          <w:sz w:val="28"/>
-          <w:szCs w:val="28"/>
-        </w:rPr>
-        <w:t>;</w:t>
+        <w:t xml:space="preserve">5.8.1 </w:t>
+      </w:r>
+      <w:r>
+        <w:rPr>
+          <w:sz w:val="28"/>
+          <w:szCs w:val="28"/>
+        </w:rPr>
+        <w:t xml:space="preserve">O </w:t>
+      </w:r>
+      <w:r>
+        <w:rPr>
+          <w:sz w:val="28"/>
+          <w:szCs w:val="28"/>
+        </w:rPr>
+        <w:t>F</w:t>
+      </w:r>
+      <w:r>
+        <w:rPr>
+          <w:sz w:val="28"/>
+          <w:szCs w:val="28"/>
+        </w:rPr>
+        <w:t>iscal limita-se a emitir uma sinalização de alteração;</w:t>
       </w:r>
     </w:p>
     <w:p>
@@ -6747,21 +6824,28 @@
           <w:sz w:val="28"/>
           <w:szCs w:val="28"/>
         </w:rPr>
-        <w:t xml:space="preserve">deverá ter permissão para inativar </w:t>
-      </w:r>
-      <w:r>
-        <w:rPr>
-          <w:sz w:val="28"/>
-          <w:szCs w:val="28"/>
-        </w:rPr>
-        <w:t xml:space="preserve">o cadastro do </w:t>
-      </w:r>
-      <w:r>
-        <w:rPr>
-          <w:sz w:val="28"/>
-          <w:szCs w:val="28"/>
-        </w:rPr>
-        <w:t>Usuário</w:t>
+        <w:t xml:space="preserve">não </w:t>
+      </w:r>
+      <w:r>
+        <w:rPr>
+          <w:sz w:val="28"/>
+          <w:szCs w:val="28"/>
+        </w:rPr>
+        <w:t>deverá ter permissão para inativar</w:t>
+      </w:r>
+      <w:r>
+        <w:rPr>
+          <w:sz w:val="28"/>
+          <w:szCs w:val="28"/>
+        </w:rPr>
+        <w:t xml:space="preserve"> </w:t>
+      </w:r>
+      <w:r>
+        <w:rPr>
+          <w:sz w:val="28"/>
+          <w:szCs w:val="28"/>
+        </w:rPr>
+        <w:t>formulários cadastrados</w:t>
       </w:r>
       <w:r>
         <w:rPr>
@@ -6781,6 +6865,50 @@
           <w:szCs w:val="28"/>
         </w:rPr>
       </w:pPr>
+      <w:r>
+        <w:rPr>
+          <w:b/>
+          <w:sz w:val="28"/>
+          <w:szCs w:val="28"/>
+        </w:rPr>
+        <w:t>5.9</w:t>
+      </w:r>
+      <w:r>
+        <w:rPr>
+          <w:b/>
+          <w:sz w:val="28"/>
+          <w:szCs w:val="28"/>
+        </w:rPr>
+        <w:t xml:space="preserve">.1 </w:t>
+      </w:r>
+      <w:r>
+        <w:rPr>
+          <w:sz w:val="28"/>
+          <w:szCs w:val="28"/>
+        </w:rPr>
+        <w:t>O F</w:t>
+      </w:r>
+      <w:r>
+        <w:rPr>
+          <w:sz w:val="28"/>
+          <w:szCs w:val="28"/>
+        </w:rPr>
+        <w:t>iscal limita-se a emitir uma sinalização de</w:t>
+      </w:r>
+      <w:r>
+        <w:rPr>
+          <w:sz w:val="28"/>
+          <w:szCs w:val="28"/>
+        </w:rPr>
+        <w:t xml:space="preserve"> inativação</w:t>
+      </w:r>
+      <w:r>
+        <w:rPr>
+          <w:sz w:val="28"/>
+          <w:szCs w:val="28"/>
+        </w:rPr>
+        <w:t>;</w:t>
+      </w:r>
     </w:p>
     <w:p>
       <w:pPr>
@@ -6791,26 +6919,8 @@
           <w:b/>
           <w:sz w:val="32"/>
           <w:szCs w:val="28"/>
-          <w:u w:val="single"/>
-        </w:rPr>
-      </w:pPr>
-      <w:r>
-        <w:rPr>
-          <w:b/>
-          <w:sz w:val="32"/>
-          <w:szCs w:val="28"/>
-        </w:rPr>
-        <w:t>6</w:t>
-      </w:r>
-      <w:r>
-        <w:rPr>
-          <w:b/>
-          <w:sz w:val="32"/>
-          <w:szCs w:val="28"/>
-          <w:u w:val="single"/>
-        </w:rPr>
-        <w:t>. Pós-condições</w:t>
-      </w:r>
+        </w:rPr>
+      </w:pPr>
     </w:p>
     <w:p>
       <w:pPr>
@@ -6818,38 +6928,28 @@
           <w:tab w:val="left" w:pos="1072"/>
         </w:tabs>
         <w:rPr>
-          <w:sz w:val="28"/>
-          <w:szCs w:val="28"/>
-        </w:rPr>
-      </w:pPr>
-      <w:r>
-        <w:rPr>
-          <w:b/>
-          <w:sz w:val="28"/>
-          <w:szCs w:val="28"/>
-        </w:rPr>
-        <w:t>6.1</w:t>
-      </w:r>
-      <w:r>
-        <w:rPr>
-          <w:sz w:val="28"/>
-          <w:szCs w:val="28"/>
-        </w:rPr>
-        <w:t>. Os dados informados no formulário devem estar armazenados na base de</w:t>
-      </w:r>
-      <w:r>
-        <w:rPr>
-          <w:sz w:val="28"/>
-          <w:szCs w:val="28"/>
-        </w:rPr>
-        <w:t xml:space="preserve"> </w:t>
-      </w:r>
-      <w:r>
-        <w:rPr>
-          <w:sz w:val="28"/>
-          <w:szCs w:val="28"/>
-        </w:rPr>
-        <w:t>dados do sistema.</w:t>
+          <w:b/>
+          <w:sz w:val="32"/>
+          <w:szCs w:val="28"/>
+          <w:u w:val="single"/>
+        </w:rPr>
+      </w:pPr>
+      <w:r>
+        <w:rPr>
+          <w:b/>
+          <w:sz w:val="32"/>
+          <w:szCs w:val="28"/>
+        </w:rPr>
+        <w:t>6</w:t>
+      </w:r>
+      <w:r>
+        <w:rPr>
+          <w:b/>
+          <w:sz w:val="32"/>
+          <w:szCs w:val="28"/>
+          <w:u w:val="single"/>
+        </w:rPr>
+        <w:t>. Pós-condições</w:t>
       </w:r>
     </w:p>
     <w:p>
@@ -6858,37 +6958,45 @@
           <w:tab w:val="left" w:pos="1072"/>
         </w:tabs>
         <w:rPr>
-          <w:b/>
-          <w:sz w:val="32"/>
-          <w:szCs w:val="28"/>
-          <w:u w:val="single"/>
-        </w:rPr>
-      </w:pPr>
-      <w:r>
-        <w:rPr>
-          <w:b/>
-          <w:sz w:val="32"/>
-          <w:szCs w:val="28"/>
-        </w:rPr>
-        <w:t xml:space="preserve">7. </w:t>
-      </w:r>
-      <w:r>
-        <w:rPr>
-          <w:b/>
-          <w:sz w:val="32"/>
-          <w:szCs w:val="28"/>
-          <w:u w:val="single"/>
-        </w:rPr>
-        <w:t xml:space="preserve">Campos de cadastro do </w:t>
-      </w:r>
-      <w:r>
-        <w:rPr>
-          <w:b/>
-          <w:sz w:val="32"/>
-          <w:szCs w:val="28"/>
-          <w:u w:val="single"/>
-        </w:rPr>
-        <w:t>Usuário</w:t>
+          <w:sz w:val="28"/>
+          <w:szCs w:val="28"/>
+        </w:rPr>
+      </w:pPr>
+      <w:r>
+        <w:rPr>
+          <w:b/>
+          <w:sz w:val="28"/>
+          <w:szCs w:val="28"/>
+        </w:rPr>
+        <w:t>6.1</w:t>
+      </w:r>
+      <w:r>
+        <w:rPr>
+          <w:sz w:val="28"/>
+          <w:szCs w:val="28"/>
+        </w:rPr>
+        <w:t>. Os dados informados no formulário devem estar armazenados na base de</w:t>
+      </w:r>
+      <w:r>
+        <w:rPr>
+          <w:sz w:val="28"/>
+          <w:szCs w:val="28"/>
+        </w:rPr>
+        <w:t xml:space="preserve"> </w:t>
+      </w:r>
+      <w:r>
+        <w:rPr>
+          <w:sz w:val="28"/>
+          <w:szCs w:val="28"/>
+        </w:rPr>
+        <w:t>dados do s</w:t>
+      </w:r>
+      <w:r>
+        <w:rPr>
+          <w:sz w:val="28"/>
+          <w:szCs w:val="28"/>
+        </w:rPr>
+        <w:t>istema;</w:t>
       </w:r>
     </w:p>
     <w:p>
@@ -6907,2000 +7015,17 @@
           <w:sz w:val="28"/>
           <w:szCs w:val="28"/>
         </w:rPr>
-        <w:t>7.1.</w:t>
-      </w:r>
-      <w:r>
-        <w:rPr>
-          <w:sz w:val="28"/>
-          <w:szCs w:val="28"/>
-        </w:rPr>
-        <w:t xml:space="preserve"> Informações do Procedimento</w:t>
-      </w:r>
-    </w:p>
-    <w:p>
-      <w:pPr>
-        <w:tabs>
-          <w:tab w:val="left" w:pos="1072"/>
-        </w:tabs>
-        <w:rPr>
-          <w:sz w:val="28"/>
-          <w:szCs w:val="28"/>
-        </w:rPr>
-      </w:pPr>
-      <w:r>
-        <w:rPr>
-          <w:b/>
-          <w:sz w:val="28"/>
-          <w:szCs w:val="28"/>
-        </w:rPr>
-        <w:t>7.1.1.</w:t>
-      </w:r>
-      <w:r>
-        <w:rPr>
-          <w:sz w:val="28"/>
-          <w:szCs w:val="28"/>
-        </w:rPr>
-        <w:t xml:space="preserve"> Dados de Usuário</w:t>
-      </w:r>
-    </w:p>
-    <w:p>
-      <w:pPr>
-        <w:tabs>
-          <w:tab w:val="left" w:pos="1072"/>
-        </w:tabs>
-        <w:rPr>
-          <w:sz w:val="28"/>
-          <w:szCs w:val="28"/>
-        </w:rPr>
-      </w:pPr>
-      <w:r>
-        <w:rPr>
-          <w:b/>
-          <w:sz w:val="28"/>
-          <w:szCs w:val="28"/>
-        </w:rPr>
-        <w:t>7.1.1.1.</w:t>
-      </w:r>
-      <w:r>
-        <w:rPr>
-          <w:sz w:val="28"/>
-          <w:szCs w:val="28"/>
-        </w:rPr>
-        <w:t xml:space="preserve"> Descrição: Dados referentes</w:t>
-      </w:r>
-      <w:r>
-        <w:rPr>
-          <w:sz w:val="28"/>
-          <w:szCs w:val="28"/>
-        </w:rPr>
-        <w:t xml:space="preserve"> ao cadastro do </w:t>
-      </w:r>
-      <w:r>
-        <w:rPr>
-          <w:sz w:val="28"/>
-          <w:szCs w:val="28"/>
-        </w:rPr>
-        <w:t>Usuário</w:t>
-      </w:r>
-      <w:r>
-        <w:rPr>
-          <w:sz w:val="28"/>
-          <w:szCs w:val="28"/>
-        </w:rPr>
-        <w:t xml:space="preserve"> </w:t>
-      </w:r>
-      <w:r>
-        <w:rPr>
-          <w:sz w:val="28"/>
-          <w:szCs w:val="28"/>
-        </w:rPr>
-        <w:t>n</w:t>
-      </w:r>
-      <w:r>
-        <w:rPr>
-          <w:sz w:val="28"/>
-          <w:szCs w:val="28"/>
-        </w:rPr>
-        <w:t>o sistema;</w:t>
-      </w:r>
-    </w:p>
-    <w:p>
-      <w:pPr>
-        <w:tabs>
-          <w:tab w:val="left" w:pos="1072"/>
-        </w:tabs>
-        <w:rPr>
-          <w:sz w:val="28"/>
-          <w:szCs w:val="28"/>
-        </w:rPr>
-      </w:pPr>
-      <w:r>
-        <w:rPr>
-          <w:b/>
-          <w:sz w:val="28"/>
-          <w:szCs w:val="28"/>
-        </w:rPr>
-        <w:t>7.1.1.2.</w:t>
-      </w:r>
-      <w:r>
-        <w:rPr>
-          <w:sz w:val="28"/>
-          <w:szCs w:val="28"/>
-        </w:rPr>
-        <w:t xml:space="preserve"> Tipo: Entidade;</w:t>
-      </w:r>
-    </w:p>
-    <w:p>
-      <w:pPr>
-        <w:tabs>
-          <w:tab w:val="left" w:pos="1072"/>
-        </w:tabs>
-        <w:rPr>
-          <w:sz w:val="28"/>
-          <w:szCs w:val="28"/>
-        </w:rPr>
-      </w:pPr>
-      <w:r>
-        <w:rPr>
-          <w:b/>
-          <w:sz w:val="28"/>
-          <w:szCs w:val="28"/>
-        </w:rPr>
-        <w:t>7.1.1.3.</w:t>
-      </w:r>
-      <w:r>
-        <w:rPr>
-          <w:sz w:val="28"/>
-          <w:szCs w:val="28"/>
-        </w:rPr>
-        <w:t xml:space="preserve"> Formato: &lt;depende da implementação&gt;.</w:t>
-      </w:r>
-    </w:p>
-    <w:p>
-      <w:pPr>
-        <w:tabs>
-          <w:tab w:val="left" w:pos="1072"/>
-        </w:tabs>
-        <w:rPr>
-          <w:sz w:val="28"/>
-          <w:szCs w:val="28"/>
-        </w:rPr>
-      </w:pPr>
-      <w:r>
-        <w:rPr>
-          <w:b/>
-          <w:sz w:val="28"/>
-          <w:szCs w:val="28"/>
-        </w:rPr>
-        <w:t>7.1.2.</w:t>
-      </w:r>
-      <w:r>
-        <w:rPr>
-          <w:sz w:val="28"/>
-          <w:szCs w:val="28"/>
-        </w:rPr>
-        <w:t xml:space="preserve"> Unidade</w:t>
-      </w:r>
-    </w:p>
-    <w:p>
-      <w:pPr>
-        <w:tabs>
-          <w:tab w:val="left" w:pos="1072"/>
-        </w:tabs>
-        <w:rPr>
-          <w:sz w:val="28"/>
-          <w:szCs w:val="28"/>
-        </w:rPr>
-      </w:pPr>
-      <w:r>
-        <w:rPr>
-          <w:b/>
-          <w:sz w:val="28"/>
-          <w:szCs w:val="28"/>
-        </w:rPr>
-        <w:t>7.1.2.1.</w:t>
-      </w:r>
-      <w:r>
-        <w:rPr>
-          <w:sz w:val="28"/>
-          <w:szCs w:val="28"/>
-        </w:rPr>
-        <w:t xml:space="preserve"> Descrição: Identificador da Un</w:t>
-      </w:r>
-      <w:r>
-        <w:rPr>
-          <w:sz w:val="28"/>
-          <w:szCs w:val="28"/>
-        </w:rPr>
-        <w:t xml:space="preserve">idade à qual o Colaborador está </w:t>
-      </w:r>
-      <w:r>
-        <w:rPr>
-          <w:sz w:val="28"/>
-          <w:szCs w:val="28"/>
-        </w:rPr>
-        <w:t>vinculado;</w:t>
-      </w:r>
-    </w:p>
-    <w:p>
-      <w:pPr>
-        <w:tabs>
-          <w:tab w:val="left" w:pos="1072"/>
-        </w:tabs>
-        <w:rPr>
-          <w:sz w:val="28"/>
-          <w:szCs w:val="28"/>
-        </w:rPr>
-      </w:pPr>
-      <w:r>
-        <w:rPr>
-          <w:b/>
-          <w:sz w:val="28"/>
-          <w:szCs w:val="28"/>
-        </w:rPr>
-        <w:t>7.1.2.2.</w:t>
-      </w:r>
-      <w:r>
-        <w:rPr>
-          <w:sz w:val="28"/>
-          <w:szCs w:val="28"/>
-        </w:rPr>
-        <w:t xml:space="preserve"> Tipo: Entidade;</w:t>
-      </w:r>
-    </w:p>
-    <w:p>
-      <w:pPr>
-        <w:tabs>
-          <w:tab w:val="left" w:pos="1072"/>
-        </w:tabs>
-        <w:rPr>
-          <w:sz w:val="28"/>
-          <w:szCs w:val="28"/>
-        </w:rPr>
-      </w:pPr>
-      <w:r>
-        <w:rPr>
-          <w:b/>
-          <w:sz w:val="28"/>
-          <w:szCs w:val="28"/>
-        </w:rPr>
-        <w:t>7.1.2.3.</w:t>
-      </w:r>
-      <w:r>
-        <w:rPr>
-          <w:sz w:val="28"/>
-          <w:szCs w:val="28"/>
-        </w:rPr>
-        <w:t xml:space="preserve"> Formato: &lt;Dependente da Implementação&gt;.</w:t>
-      </w:r>
-    </w:p>
-    <w:p>
-      <w:pPr>
-        <w:tabs>
-          <w:tab w:val="left" w:pos="1072"/>
-        </w:tabs>
-        <w:rPr>
-          <w:sz w:val="28"/>
-          <w:szCs w:val="28"/>
-        </w:rPr>
-      </w:pPr>
-      <w:r>
-        <w:rPr>
-          <w:b/>
-          <w:sz w:val="28"/>
-          <w:szCs w:val="28"/>
-        </w:rPr>
-        <w:t>7.1.3.</w:t>
-      </w:r>
-      <w:r>
-        <w:rPr>
-          <w:sz w:val="28"/>
-          <w:szCs w:val="28"/>
-        </w:rPr>
-        <w:t xml:space="preserve"> Identidade Profissional</w:t>
-      </w:r>
-    </w:p>
-    <w:p>
-      <w:pPr>
-        <w:tabs>
-          <w:tab w:val="left" w:pos="1072"/>
-        </w:tabs>
-        <w:rPr>
-          <w:sz w:val="28"/>
-          <w:szCs w:val="28"/>
-        </w:rPr>
-      </w:pPr>
-      <w:r>
-        <w:rPr>
-          <w:b/>
-          <w:sz w:val="28"/>
-          <w:szCs w:val="28"/>
-        </w:rPr>
-        <w:lastRenderedPageBreak/>
-        <w:t>7.1.3.1.</w:t>
-      </w:r>
-      <w:r>
-        <w:rPr>
-          <w:sz w:val="28"/>
-          <w:szCs w:val="28"/>
-        </w:rPr>
-        <w:t xml:space="preserve"> Descrição: Documento de identificação do </w:t>
-      </w:r>
-      <w:r>
-        <w:rPr>
-          <w:sz w:val="28"/>
-          <w:szCs w:val="28"/>
-        </w:rPr>
-        <w:t>Usuário</w:t>
-      </w:r>
-      <w:r>
-        <w:rPr>
-          <w:sz w:val="28"/>
-          <w:szCs w:val="28"/>
-        </w:rPr>
-        <w:t xml:space="preserve"> </w:t>
-      </w:r>
-      <w:r>
-        <w:rPr>
-          <w:sz w:val="28"/>
-          <w:szCs w:val="28"/>
-        </w:rPr>
-        <w:t>junto ao conselho regulador de sua categoria;</w:t>
-      </w:r>
-    </w:p>
-    <w:p>
-      <w:pPr>
-        <w:tabs>
-          <w:tab w:val="left" w:pos="1072"/>
-        </w:tabs>
-        <w:rPr>
-          <w:sz w:val="28"/>
-          <w:szCs w:val="28"/>
-        </w:rPr>
-      </w:pPr>
-      <w:r>
-        <w:rPr>
-          <w:b/>
-          <w:sz w:val="28"/>
-          <w:szCs w:val="28"/>
-        </w:rPr>
-        <w:t>7.1.3.2.</w:t>
-      </w:r>
-      <w:r>
-        <w:rPr>
-          <w:sz w:val="28"/>
-          <w:szCs w:val="28"/>
-        </w:rPr>
-        <w:t xml:space="preserve"> Tipo: Texto Livre;</w:t>
-      </w:r>
-    </w:p>
-    <w:p>
-      <w:pPr>
-        <w:tabs>
-          <w:tab w:val="left" w:pos="1072"/>
-        </w:tabs>
-        <w:rPr>
-          <w:sz w:val="28"/>
-          <w:szCs w:val="28"/>
-        </w:rPr>
-      </w:pPr>
-      <w:r>
-        <w:rPr>
-          <w:b/>
-          <w:sz w:val="28"/>
-          <w:szCs w:val="28"/>
-        </w:rPr>
-        <w:t>7.1.3.3</w:t>
-      </w:r>
-      <w:r>
-        <w:rPr>
-          <w:sz w:val="28"/>
-          <w:szCs w:val="28"/>
-        </w:rPr>
-        <w:t>. Formato: Sem formato defendido.</w:t>
-      </w:r>
-    </w:p>
-    <w:p>
-      <w:pPr>
-        <w:tabs>
-          <w:tab w:val="left" w:pos="1072"/>
-        </w:tabs>
-        <w:rPr>
-          <w:sz w:val="28"/>
-          <w:szCs w:val="28"/>
-        </w:rPr>
-      </w:pPr>
-      <w:r>
-        <w:rPr>
-          <w:b/>
-          <w:sz w:val="28"/>
-          <w:szCs w:val="28"/>
-        </w:rPr>
-        <w:t>7.1.3.4</w:t>
-      </w:r>
-      <w:r>
-        <w:rPr>
-          <w:sz w:val="28"/>
-          <w:szCs w:val="28"/>
-        </w:rPr>
-        <w:t xml:space="preserve">. Observação: Este campo deve atender à </w:t>
-      </w:r>
-      <w:r>
-        <w:rPr>
-          <w:color w:val="548DD4" w:themeColor="text2" w:themeTint="99"/>
-          <w:sz w:val="28"/>
-          <w:szCs w:val="28"/>
-          <w:u w:val="single"/>
-        </w:rPr>
-        <w:t>RN004​</w:t>
-      </w:r>
-      <w:r>
-        <w:rPr>
-          <w:sz w:val="28"/>
-          <w:szCs w:val="28"/>
-        </w:rPr>
-        <w:t>;</w:t>
-      </w:r>
-    </w:p>
-    <w:p>
-      <w:pPr>
-        <w:tabs>
-          <w:tab w:val="left" w:pos="1072"/>
-        </w:tabs>
-        <w:rPr>
-          <w:sz w:val="28"/>
-          <w:szCs w:val="28"/>
-        </w:rPr>
-      </w:pPr>
-      <w:r>
-        <w:rPr>
-          <w:b/>
-          <w:sz w:val="28"/>
-          <w:szCs w:val="28"/>
-        </w:rPr>
-        <w:t>7.1.4</w:t>
-      </w:r>
-      <w:r>
-        <w:rPr>
-          <w:sz w:val="28"/>
-          <w:szCs w:val="28"/>
-        </w:rPr>
-        <w:t>. Ativo</w:t>
-      </w:r>
-    </w:p>
-    <w:p>
-      <w:pPr>
-        <w:tabs>
-          <w:tab w:val="left" w:pos="1072"/>
-        </w:tabs>
-        <w:rPr>
-          <w:sz w:val="28"/>
-          <w:szCs w:val="28"/>
-        </w:rPr>
-      </w:pPr>
-      <w:r>
-        <w:rPr>
-          <w:b/>
-          <w:sz w:val="28"/>
-          <w:szCs w:val="28"/>
-        </w:rPr>
-        <w:t>7.1.4.1</w:t>
-      </w:r>
-      <w:r>
-        <w:rPr>
-          <w:sz w:val="28"/>
-          <w:szCs w:val="28"/>
-        </w:rPr>
-        <w:t xml:space="preserve">. Descrição: Informação se o cadastro do </w:t>
-      </w:r>
-      <w:r>
-        <w:rPr>
-          <w:sz w:val="28"/>
-          <w:szCs w:val="28"/>
-        </w:rPr>
-        <w:t>Usuário</w:t>
-      </w:r>
-      <w:r>
-        <w:rPr>
-          <w:sz w:val="28"/>
-          <w:szCs w:val="28"/>
-        </w:rPr>
-        <w:t xml:space="preserve"> </w:t>
-      </w:r>
-      <w:r>
-        <w:rPr>
-          <w:sz w:val="28"/>
-          <w:szCs w:val="28"/>
-        </w:rPr>
-        <w:t>está Ativo ou não.</w:t>
-      </w:r>
-    </w:p>
-    <w:p>
-      <w:pPr>
-        <w:tabs>
-          <w:tab w:val="left" w:pos="1072"/>
-        </w:tabs>
-        <w:rPr>
-          <w:sz w:val="28"/>
-          <w:szCs w:val="28"/>
-        </w:rPr>
-      </w:pPr>
-      <w:r>
-        <w:rPr>
-          <w:b/>
-          <w:sz w:val="28"/>
-          <w:szCs w:val="28"/>
-        </w:rPr>
-        <w:t>7.1.4.2.</w:t>
-      </w:r>
-      <w:r>
-        <w:rPr>
-          <w:sz w:val="28"/>
-          <w:szCs w:val="28"/>
-        </w:rPr>
-        <w:t xml:space="preserve"> Tipo: </w:t>
-      </w:r>
-      <w:r>
-        <w:rPr>
-          <w:sz w:val="28"/>
-          <w:szCs w:val="28"/>
-        </w:rPr>
-        <w:t>Boolean</w:t>
-      </w:r>
-    </w:p>
-    <w:p>
-      <w:pPr>
-        <w:tabs>
-          <w:tab w:val="left" w:pos="1072"/>
-        </w:tabs>
-        <w:rPr>
-          <w:sz w:val="28"/>
-          <w:szCs w:val="28"/>
-        </w:rPr>
-      </w:pPr>
-      <w:r>
-        <w:rPr>
-          <w:b/>
-          <w:sz w:val="28"/>
-          <w:szCs w:val="28"/>
-        </w:rPr>
-        <w:t>7.1.4.3</w:t>
-      </w:r>
-      <w:r>
-        <w:rPr>
-          <w:sz w:val="28"/>
-          <w:szCs w:val="28"/>
-        </w:rPr>
-        <w:t>. Formato: Sem formato definido.</w:t>
-      </w:r>
-    </w:p>
-    <w:p>
-      <w:pPr>
-        <w:tabs>
-          <w:tab w:val="left" w:pos="1072"/>
-        </w:tabs>
-        <w:rPr>
-          <w:sz w:val="28"/>
-          <w:szCs w:val="28"/>
-        </w:rPr>
-      </w:pPr>
-      <w:r>
-        <w:rPr>
-          <w:b/>
-          <w:sz w:val="28"/>
-          <w:szCs w:val="28"/>
-        </w:rPr>
-        <w:t>7.1.4.4</w:t>
-      </w:r>
-      <w:r>
-        <w:rPr>
-          <w:sz w:val="28"/>
-          <w:szCs w:val="28"/>
-        </w:rPr>
-        <w:t xml:space="preserve">. Observação: Este campo deve atender à </w:t>
-      </w:r>
-      <w:r>
-        <w:rPr>
-          <w:color w:val="548DD4" w:themeColor="text2" w:themeTint="99"/>
-          <w:sz w:val="28"/>
-          <w:szCs w:val="28"/>
-          <w:u w:val="single"/>
-        </w:rPr>
-        <w:t>RN001</w:t>
-      </w:r>
-      <w:r>
-        <w:rPr>
-          <w:sz w:val="28"/>
-          <w:szCs w:val="28"/>
-        </w:rPr>
-        <w:t>​.</w:t>
-      </w:r>
-    </w:p>
-    <w:p>
-      <w:pPr>
-        <w:tabs>
-          <w:tab w:val="left" w:pos="1072"/>
-        </w:tabs>
-        <w:rPr>
-          <w:sz w:val="28"/>
-          <w:szCs w:val="28"/>
-        </w:rPr>
-      </w:pPr>
-      <w:r>
-        <w:rPr>
-          <w:b/>
-          <w:sz w:val="28"/>
-          <w:szCs w:val="28"/>
-        </w:rPr>
-        <w:t>7.1.5.</w:t>
-      </w:r>
-      <w:r>
-        <w:rPr>
-          <w:sz w:val="28"/>
-          <w:szCs w:val="28"/>
-        </w:rPr>
-        <w:t xml:space="preserve"> Justificativa</w:t>
-      </w:r>
-    </w:p>
-    <w:p>
-      <w:pPr>
-        <w:tabs>
-          <w:tab w:val="left" w:pos="1072"/>
-        </w:tabs>
-        <w:rPr>
-          <w:sz w:val="28"/>
-          <w:szCs w:val="28"/>
-        </w:rPr>
-      </w:pPr>
-      <w:r>
-        <w:rPr>
-          <w:b/>
-          <w:sz w:val="28"/>
-          <w:szCs w:val="28"/>
-        </w:rPr>
-        <w:t>7.1.5.1</w:t>
-      </w:r>
-      <w:r>
-        <w:rPr>
-          <w:sz w:val="28"/>
-          <w:szCs w:val="28"/>
-        </w:rPr>
-        <w:t>. Descrição: Justificativa para desativação do cadastro do</w:t>
-      </w:r>
-      <w:r>
-        <w:rPr>
-          <w:sz w:val="28"/>
-          <w:szCs w:val="28"/>
-        </w:rPr>
-        <w:t xml:space="preserve"> </w:t>
-      </w:r>
-      <w:r>
-        <w:rPr>
-          <w:sz w:val="28"/>
-          <w:szCs w:val="28"/>
-        </w:rPr>
-        <w:t>Usuário</w:t>
-      </w:r>
-      <w:r>
-        <w:rPr>
-          <w:sz w:val="28"/>
-          <w:szCs w:val="28"/>
-        </w:rPr>
-        <w:t>.</w:t>
-      </w:r>
-    </w:p>
-    <w:p>
-      <w:pPr>
-        <w:tabs>
-          <w:tab w:val="left" w:pos="1072"/>
-        </w:tabs>
-        <w:rPr>
-          <w:sz w:val="28"/>
-          <w:szCs w:val="28"/>
-        </w:rPr>
-      </w:pPr>
-      <w:r>
-        <w:rPr>
-          <w:b/>
-          <w:sz w:val="28"/>
-          <w:szCs w:val="28"/>
-        </w:rPr>
-        <w:t>7.1.5.2</w:t>
-      </w:r>
-      <w:r>
-        <w:rPr>
-          <w:sz w:val="28"/>
-          <w:szCs w:val="28"/>
-        </w:rPr>
-        <w:t>. Tipo: Texto livre</w:t>
-      </w:r>
-    </w:p>
-    <w:p>
-      <w:pPr>
-        <w:tabs>
-          <w:tab w:val="left" w:pos="1072"/>
-        </w:tabs>
-        <w:rPr>
-          <w:sz w:val="28"/>
-          <w:szCs w:val="28"/>
-        </w:rPr>
-      </w:pPr>
-      <w:r>
-        <w:rPr>
-          <w:b/>
-          <w:sz w:val="28"/>
-          <w:szCs w:val="28"/>
-        </w:rPr>
-        <w:t>7.1.5.3</w:t>
-      </w:r>
-      <w:r>
-        <w:rPr>
-          <w:sz w:val="28"/>
-          <w:szCs w:val="28"/>
-        </w:rPr>
-        <w:t>. Formato: Sem formato definido.</w:t>
-      </w:r>
-    </w:p>
-    <w:p>
-      <w:pPr>
-        <w:tabs>
-          <w:tab w:val="left" w:pos="1072"/>
-        </w:tabs>
-        <w:rPr>
-          <w:sz w:val="28"/>
-          <w:szCs w:val="28"/>
-        </w:rPr>
-      </w:pPr>
-      <w:r>
-        <w:rPr>
-          <w:b/>
-          <w:sz w:val="28"/>
-          <w:szCs w:val="28"/>
-        </w:rPr>
-        <w:t>7.1.5.4.</w:t>
-      </w:r>
-      <w:r>
-        <w:rPr>
-          <w:sz w:val="28"/>
-          <w:szCs w:val="28"/>
-        </w:rPr>
-        <w:t xml:space="preserve"> Observação: Este campo deve atender à </w:t>
-      </w:r>
-      <w:r>
-        <w:rPr>
-          <w:color w:val="548DD4" w:themeColor="text2" w:themeTint="99"/>
-          <w:sz w:val="28"/>
-          <w:szCs w:val="28"/>
-          <w:u w:val="single"/>
-        </w:rPr>
-        <w:t>RN001</w:t>
-      </w:r>
-      <w:r>
-        <w:rPr>
-          <w:sz w:val="28"/>
-          <w:szCs w:val="28"/>
-        </w:rPr>
-        <w:t>​.</w:t>
-      </w:r>
-    </w:p>
-    <w:p>
-      <w:pPr>
-        <w:tabs>
-          <w:tab w:val="left" w:pos="1072"/>
-        </w:tabs>
-        <w:rPr>
-          <w:sz w:val="28"/>
-          <w:szCs w:val="28"/>
-        </w:rPr>
-      </w:pPr>
-      <w:r>
-        <w:rPr>
-          <w:b/>
-          <w:sz w:val="28"/>
-          <w:szCs w:val="28"/>
-        </w:rPr>
-        <w:t>7.1.6</w:t>
-      </w:r>
-      <w:r>
-        <w:rPr>
-          <w:sz w:val="28"/>
-          <w:szCs w:val="28"/>
-        </w:rPr>
-        <w:t>. Data de Inativação</w:t>
-      </w:r>
-    </w:p>
-    <w:p>
-      <w:pPr>
-        <w:tabs>
-          <w:tab w:val="left" w:pos="1072"/>
-        </w:tabs>
-        <w:rPr>
-          <w:sz w:val="28"/>
-          <w:szCs w:val="28"/>
-        </w:rPr>
-      </w:pPr>
-      <w:r>
-        <w:rPr>
-          <w:b/>
-          <w:sz w:val="28"/>
-          <w:szCs w:val="28"/>
-        </w:rPr>
-        <w:t>7.1.6.1.</w:t>
-      </w:r>
-      <w:r>
-        <w:rPr>
-          <w:sz w:val="28"/>
-          <w:szCs w:val="28"/>
-        </w:rPr>
-        <w:t xml:space="preserve"> Descrição: Data da desativação do cadastro do Colaborador.</w:t>
-      </w:r>
-    </w:p>
-    <w:p>
-      <w:pPr>
-        <w:tabs>
-          <w:tab w:val="left" w:pos="1072"/>
-        </w:tabs>
-        <w:rPr>
-          <w:sz w:val="28"/>
-          <w:szCs w:val="28"/>
-        </w:rPr>
-      </w:pPr>
-      <w:r>
-        <w:rPr>
-          <w:b/>
-          <w:sz w:val="28"/>
-          <w:szCs w:val="28"/>
-        </w:rPr>
-        <w:t>7.1.6.2</w:t>
-      </w:r>
-      <w:r>
-        <w:rPr>
-          <w:sz w:val="28"/>
-          <w:szCs w:val="28"/>
-        </w:rPr>
-        <w:t>. Tipo: Data</w:t>
-      </w:r>
-    </w:p>
-    <w:p>
-      <w:pPr>
-        <w:tabs>
-          <w:tab w:val="left" w:pos="1072"/>
-        </w:tabs>
-        <w:rPr>
-          <w:sz w:val="28"/>
-          <w:szCs w:val="28"/>
-        </w:rPr>
-      </w:pPr>
-      <w:r>
-        <w:rPr>
-          <w:b/>
-          <w:sz w:val="28"/>
-          <w:szCs w:val="28"/>
-        </w:rPr>
-        <w:t>7.1.6.3.</w:t>
-      </w:r>
-      <w:r>
-        <w:rPr>
-          <w:sz w:val="28"/>
-          <w:szCs w:val="28"/>
-        </w:rPr>
-        <w:t xml:space="preserve"> Formato: dd/mm/aaaa.</w:t>
-      </w:r>
-    </w:p>
-    <w:p>
-      <w:pPr>
-        <w:tabs>
-          <w:tab w:val="left" w:pos="1072"/>
-        </w:tabs>
-        <w:rPr>
-          <w:sz w:val="28"/>
-          <w:szCs w:val="28"/>
-        </w:rPr>
-      </w:pPr>
-      <w:r>
-        <w:rPr>
-          <w:b/>
-          <w:sz w:val="28"/>
-          <w:szCs w:val="28"/>
-        </w:rPr>
-        <w:t>7.1.6.4.</w:t>
-      </w:r>
-      <w:r>
-        <w:rPr>
-          <w:sz w:val="28"/>
-          <w:szCs w:val="28"/>
-        </w:rPr>
-        <w:t xml:space="preserve"> Observação: Este campo deve atender à </w:t>
-      </w:r>
-      <w:r>
-        <w:rPr>
-          <w:color w:val="548DD4" w:themeColor="text2" w:themeTint="99"/>
-          <w:sz w:val="28"/>
-          <w:szCs w:val="28"/>
-          <w:u w:val="single"/>
-        </w:rPr>
-        <w:t>RN001</w:t>
-      </w:r>
-      <w:r>
-        <w:rPr>
-          <w:sz w:val="28"/>
-          <w:szCs w:val="28"/>
-        </w:rPr>
-        <w:t>​.</w:t>
-      </w:r>
-    </w:p>
-    <w:p>
-      <w:pPr>
-        <w:tabs>
-          <w:tab w:val="left" w:pos="1072"/>
-        </w:tabs>
-        <w:rPr>
-          <w:b/>
-          <w:sz w:val="32"/>
-          <w:szCs w:val="28"/>
-        </w:rPr>
-      </w:pPr>
-    </w:p>
-    <w:p>
-      <w:pPr>
-        <w:tabs>
-          <w:tab w:val="left" w:pos="1072"/>
-        </w:tabs>
-        <w:rPr>
-          <w:b/>
-          <w:sz w:val="32"/>
-          <w:szCs w:val="28"/>
-        </w:rPr>
-      </w:pPr>
-    </w:p>
-    <w:p>
-      <w:pPr>
-        <w:tabs>
-          <w:tab w:val="left" w:pos="1072"/>
-        </w:tabs>
-        <w:rPr>
-          <w:b/>
-          <w:sz w:val="32"/>
-          <w:szCs w:val="28"/>
-        </w:rPr>
-      </w:pPr>
-    </w:p>
-    <w:p>
-      <w:pPr>
-        <w:tabs>
-          <w:tab w:val="left" w:pos="1072"/>
-        </w:tabs>
-        <w:rPr>
-          <w:b/>
-          <w:sz w:val="32"/>
-          <w:szCs w:val="28"/>
-        </w:rPr>
-      </w:pPr>
-    </w:p>
-    <w:p>
-      <w:pPr>
-        <w:tabs>
-          <w:tab w:val="left" w:pos="1072"/>
-        </w:tabs>
-        <w:rPr>
-          <w:b/>
-          <w:sz w:val="32"/>
-          <w:szCs w:val="28"/>
-          <w:u w:val="single"/>
-        </w:rPr>
-      </w:pPr>
-      <w:r>
-        <w:rPr>
-          <w:b/>
-          <w:sz w:val="32"/>
-          <w:szCs w:val="28"/>
-        </w:rPr>
-        <w:t xml:space="preserve">7.2. </w:t>
-      </w:r>
-      <w:r>
-        <w:rPr>
-          <w:b/>
-          <w:sz w:val="32"/>
-          <w:szCs w:val="28"/>
-          <w:u w:val="single"/>
-        </w:rPr>
-        <w:t>Tabela com os campos e seus tipos</w:t>
-      </w:r>
-    </w:p>
-    <w:p>
-      <w:pPr>
-        <w:tabs>
-          <w:tab w:val="left" w:pos="1072"/>
-        </w:tabs>
-        <w:rPr>
-          <w:b/>
-          <w:sz w:val="32"/>
-          <w:szCs w:val="28"/>
-        </w:rPr>
-      </w:pPr>
-    </w:p>
-    <w:tbl>
-      <w:tblPr>
-        <w:tblStyle w:val="Tabelacomgrade"/>
-        <w:tblW w:w="10915" w:type="dxa"/>
-        <w:tblInd w:w="-34" w:type="dxa"/>
-        <w:tblLook w:val="04A0" w:firstRow="1" w:lastRow="0" w:firstColumn="1" w:lastColumn="0" w:noHBand="0" w:noVBand="1"/>
-      </w:tblPr>
-      <w:tblGrid>
-        <w:gridCol w:w="1985"/>
-        <w:gridCol w:w="2126"/>
-        <w:gridCol w:w="3119"/>
-        <w:gridCol w:w="1843"/>
-        <w:gridCol w:w="1842"/>
-      </w:tblGrid>
-      <w:tr>
-        <w:tc>
-          <w:tcPr>
-            <w:tcW w:w="1985" w:type="dxa"/>
-            <w:shd w:val="clear" w:color="auto" w:fill="8DB3E2" w:themeFill="text2" w:themeFillTint="66"/>
-          </w:tcPr>
-          <w:p>
-            <w:pPr>
-              <w:tabs>
-                <w:tab w:val="left" w:pos="1072"/>
-              </w:tabs>
-              <w:jc w:val="center"/>
-              <w:rPr>
-                <w:b/>
-                <w:sz w:val="32"/>
-                <w:szCs w:val="28"/>
-              </w:rPr>
-            </w:pPr>
-            <w:r>
-              <w:rPr>
-                <w:b/>
-                <w:sz w:val="32"/>
-                <w:szCs w:val="28"/>
-              </w:rPr>
-              <w:t>Grupo</w:t>
-            </w:r>
-          </w:p>
-        </w:tc>
-        <w:tc>
-          <w:tcPr>
-            <w:tcW w:w="2126" w:type="dxa"/>
-            <w:shd w:val="clear" w:color="auto" w:fill="8DB3E2" w:themeFill="text2" w:themeFillTint="66"/>
-          </w:tcPr>
-          <w:p>
-            <w:pPr>
-              <w:tabs>
-                <w:tab w:val="left" w:pos="1072"/>
-              </w:tabs>
-              <w:jc w:val="center"/>
-              <w:rPr>
-                <w:b/>
-                <w:sz w:val="32"/>
-                <w:szCs w:val="28"/>
-              </w:rPr>
-            </w:pPr>
-            <w:r>
-              <w:rPr>
-                <w:b/>
-                <w:sz w:val="32"/>
-                <w:szCs w:val="28"/>
-              </w:rPr>
-              <w:t>Campo</w:t>
-            </w:r>
-          </w:p>
-        </w:tc>
-        <w:tc>
-          <w:tcPr>
-            <w:tcW w:w="3119" w:type="dxa"/>
-            <w:shd w:val="clear" w:color="auto" w:fill="8DB3E2" w:themeFill="text2" w:themeFillTint="66"/>
-          </w:tcPr>
-          <w:p>
-            <w:pPr>
-              <w:tabs>
-                <w:tab w:val="left" w:pos="1072"/>
-              </w:tabs>
-              <w:jc w:val="center"/>
-              <w:rPr>
-                <w:b/>
-                <w:sz w:val="32"/>
-                <w:szCs w:val="28"/>
-              </w:rPr>
-            </w:pPr>
-            <w:r>
-              <w:rPr>
-                <w:b/>
-                <w:sz w:val="32"/>
-                <w:szCs w:val="28"/>
-              </w:rPr>
-              <w:t>Tipo</w:t>
-            </w:r>
-          </w:p>
-        </w:tc>
-        <w:tc>
-          <w:tcPr>
-            <w:tcW w:w="1843" w:type="dxa"/>
-            <w:shd w:val="clear" w:color="auto" w:fill="8DB3E2" w:themeFill="text2" w:themeFillTint="66"/>
-          </w:tcPr>
-          <w:p>
-            <w:pPr>
-              <w:tabs>
-                <w:tab w:val="left" w:pos="1072"/>
-              </w:tabs>
-              <w:jc w:val="center"/>
-              <w:rPr>
-                <w:b/>
-                <w:sz w:val="32"/>
-                <w:szCs w:val="28"/>
-              </w:rPr>
-            </w:pPr>
-            <w:r>
-              <w:rPr>
-                <w:b/>
-                <w:sz w:val="32"/>
-                <w:szCs w:val="28"/>
-              </w:rPr>
-              <w:t>Regra de negócio</w:t>
-            </w:r>
-          </w:p>
-        </w:tc>
-        <w:tc>
-          <w:tcPr>
-            <w:tcW w:w="1842" w:type="dxa"/>
-            <w:shd w:val="clear" w:color="auto" w:fill="8DB3E2" w:themeFill="text2" w:themeFillTint="66"/>
-          </w:tcPr>
-          <w:p>
-            <w:pPr>
-              <w:tabs>
-                <w:tab w:val="left" w:pos="1072"/>
-              </w:tabs>
-              <w:jc w:val="center"/>
-              <w:rPr>
-                <w:b/>
-                <w:sz w:val="32"/>
-                <w:szCs w:val="28"/>
-              </w:rPr>
-            </w:pPr>
-            <w:r>
-              <w:rPr>
-                <w:b/>
-                <w:sz w:val="32"/>
-                <w:szCs w:val="28"/>
-              </w:rPr>
-              <w:t>Editável?</w:t>
-            </w:r>
-          </w:p>
-        </w:tc>
-      </w:tr>
-      <w:tr>
-        <w:tc>
-          <w:tcPr>
-            <w:tcW w:w="1985" w:type="dxa"/>
-            <w:vMerge w:val="restart"/>
-            <w:shd w:val="clear" w:color="auto" w:fill="BFBFBF" w:themeFill="background1" w:themeFillShade="BF"/>
-          </w:tcPr>
-          <w:p>
-            <w:pPr>
-              <w:tabs>
-                <w:tab w:val="left" w:pos="1072"/>
-              </w:tabs>
-              <w:jc w:val="center"/>
-              <w:rPr>
-                <w:b/>
-                <w:sz w:val="32"/>
-                <w:szCs w:val="28"/>
-              </w:rPr>
-            </w:pPr>
-          </w:p>
-          <w:p>
-            <w:pPr>
-              <w:tabs>
-                <w:tab w:val="left" w:pos="1072"/>
-              </w:tabs>
-              <w:jc w:val="center"/>
-              <w:rPr>
-                <w:b/>
-                <w:sz w:val="32"/>
-                <w:szCs w:val="28"/>
-              </w:rPr>
-            </w:pPr>
-            <w:r>
-              <w:rPr>
-                <w:b/>
-                <w:sz w:val="28"/>
-                <w:szCs w:val="28"/>
-              </w:rPr>
-              <w:t xml:space="preserve">Informações profissional </w:t>
-            </w:r>
-            <w:r>
-              <w:rPr>
-                <w:b/>
-                <w:sz w:val="28"/>
-                <w:szCs w:val="28"/>
-              </w:rPr>
-              <w:t>do software da SMTSIS</w:t>
-            </w:r>
-            <w:r>
-              <w:rPr>
-                <w:b/>
-                <w:sz w:val="28"/>
-                <w:szCs w:val="28"/>
-              </w:rPr>
-              <w:t>.</w:t>
-            </w:r>
-          </w:p>
-        </w:tc>
-        <w:tc>
-          <w:tcPr>
-            <w:tcW w:w="2126" w:type="dxa"/>
-          </w:tcPr>
-          <w:p>
-            <w:pPr>
-              <w:tabs>
-                <w:tab w:val="left" w:pos="1072"/>
-              </w:tabs>
-              <w:jc w:val="center"/>
-              <w:rPr>
-                <w:i/>
-                <w:sz w:val="24"/>
-                <w:szCs w:val="28"/>
-              </w:rPr>
-            </w:pPr>
-            <w:r>
-              <w:rPr>
-                <w:i/>
-                <w:sz w:val="24"/>
-                <w:szCs w:val="28"/>
-              </w:rPr>
-              <w:t>Usuário</w:t>
-            </w:r>
-          </w:p>
-        </w:tc>
-        <w:tc>
-          <w:tcPr>
-            <w:tcW w:w="3119" w:type="dxa"/>
-          </w:tcPr>
-          <w:p>
-            <w:pPr>
-              <w:tabs>
-                <w:tab w:val="left" w:pos="1072"/>
-              </w:tabs>
-              <w:rPr>
-                <w:i/>
-                <w:sz w:val="24"/>
-                <w:szCs w:val="28"/>
-              </w:rPr>
-            </w:pPr>
-            <w:r>
-              <w:rPr>
-                <w:i/>
-                <w:sz w:val="24"/>
-                <w:szCs w:val="28"/>
-              </w:rPr>
-              <w:t xml:space="preserve">Entidade </w:t>
-            </w:r>
-            <w:r>
-              <w:rPr>
-                <w:i/>
-                <w:color w:val="548DD4" w:themeColor="text2" w:themeTint="99"/>
-                <w:sz w:val="24"/>
-                <w:szCs w:val="28"/>
-                <w:u w:val="single"/>
-              </w:rPr>
-              <w:t>(ver no Dicionário de Dados).</w:t>
-            </w:r>
-          </w:p>
-        </w:tc>
-        <w:tc>
-          <w:tcPr>
-            <w:tcW w:w="1843" w:type="dxa"/>
-          </w:tcPr>
-          <w:p>
-            <w:pPr>
-              <w:tabs>
-                <w:tab w:val="left" w:pos="1072"/>
-              </w:tabs>
-              <w:jc w:val="center"/>
-              <w:rPr>
-                <w:i/>
-                <w:sz w:val="24"/>
-                <w:szCs w:val="28"/>
-              </w:rPr>
-            </w:pPr>
-            <w:r>
-              <w:rPr>
-                <w:i/>
-                <w:sz w:val="24"/>
-                <w:szCs w:val="28"/>
-              </w:rPr>
-              <w:t>RN005</w:t>
-            </w:r>
-          </w:p>
-        </w:tc>
-        <w:tc>
-          <w:tcPr>
-            <w:tcW w:w="1842" w:type="dxa"/>
-          </w:tcPr>
-          <w:p>
-            <w:pPr>
-              <w:tabs>
-                <w:tab w:val="left" w:pos="1072"/>
-              </w:tabs>
-              <w:jc w:val="center"/>
-              <w:rPr>
-                <w:i/>
-                <w:sz w:val="24"/>
-                <w:szCs w:val="28"/>
-              </w:rPr>
-            </w:pPr>
-            <w:r>
-              <w:rPr>
-                <w:i/>
-                <w:sz w:val="24"/>
-                <w:szCs w:val="28"/>
-              </w:rPr>
-              <w:t>Não</w:t>
-            </w:r>
-          </w:p>
-        </w:tc>
-      </w:tr>
-      <w:tr>
-        <w:tc>
-          <w:tcPr>
-            <w:tcW w:w="1985" w:type="dxa"/>
-            <w:vMerge/>
-            <w:shd w:val="clear" w:color="auto" w:fill="BFBFBF" w:themeFill="background1" w:themeFillShade="BF"/>
-          </w:tcPr>
-          <w:p>
-            <w:pPr>
-              <w:tabs>
-                <w:tab w:val="left" w:pos="1072"/>
-              </w:tabs>
-              <w:rPr>
-                <w:b/>
-                <w:sz w:val="32"/>
-                <w:szCs w:val="28"/>
-              </w:rPr>
-            </w:pPr>
-          </w:p>
-        </w:tc>
-        <w:tc>
-          <w:tcPr>
-            <w:tcW w:w="2126" w:type="dxa"/>
-          </w:tcPr>
-          <w:p>
-            <w:pPr>
-              <w:tabs>
-                <w:tab w:val="left" w:pos="1072"/>
-              </w:tabs>
-              <w:jc w:val="center"/>
-              <w:rPr>
-                <w:b/>
-                <w:i/>
-                <w:sz w:val="24"/>
-                <w:szCs w:val="28"/>
-              </w:rPr>
-            </w:pPr>
-            <w:r>
-              <w:rPr>
-                <w:i/>
-                <w:sz w:val="24"/>
-                <w:szCs w:val="28"/>
-              </w:rPr>
-              <w:t>Unidade</w:t>
-            </w:r>
-          </w:p>
-        </w:tc>
-        <w:tc>
-          <w:tcPr>
-            <w:tcW w:w="3119" w:type="dxa"/>
-          </w:tcPr>
-          <w:p>
-            <w:pPr>
-              <w:tabs>
-                <w:tab w:val="left" w:pos="1072"/>
-              </w:tabs>
-              <w:rPr>
-                <w:i/>
-                <w:sz w:val="24"/>
-                <w:szCs w:val="28"/>
-              </w:rPr>
-            </w:pPr>
-            <w:r>
-              <w:rPr>
-                <w:i/>
-                <w:sz w:val="24"/>
-                <w:szCs w:val="28"/>
-              </w:rPr>
-              <w:t xml:space="preserve">Entidade </w:t>
-            </w:r>
-            <w:r>
-              <w:rPr>
-                <w:i/>
-                <w:color w:val="548DD4" w:themeColor="text2" w:themeTint="99"/>
-                <w:sz w:val="24"/>
-                <w:szCs w:val="28"/>
-                <w:u w:val="single"/>
-              </w:rPr>
-              <w:t xml:space="preserve">(ver </w:t>
-            </w:r>
-            <w:r>
-              <w:rPr>
-                <w:i/>
-                <w:color w:val="548DD4" w:themeColor="text2" w:themeTint="99"/>
-                <w:sz w:val="24"/>
-                <w:szCs w:val="28"/>
-                <w:u w:val="single"/>
-              </w:rPr>
-              <w:t>documentação do Manter Unidade).</w:t>
-            </w:r>
-          </w:p>
-        </w:tc>
-        <w:tc>
-          <w:tcPr>
-            <w:tcW w:w="1843" w:type="dxa"/>
-          </w:tcPr>
-          <w:p>
-            <w:pPr>
-              <w:tabs>
-                <w:tab w:val="left" w:pos="1072"/>
-              </w:tabs>
-              <w:jc w:val="center"/>
-              <w:rPr>
-                <w:i/>
-                <w:sz w:val="24"/>
-                <w:szCs w:val="28"/>
-              </w:rPr>
-            </w:pPr>
-            <w:r>
-              <w:rPr>
-                <w:i/>
-                <w:sz w:val="24"/>
-                <w:szCs w:val="28"/>
-              </w:rPr>
-              <w:t>-</w:t>
-            </w:r>
-          </w:p>
-        </w:tc>
-        <w:tc>
-          <w:tcPr>
-            <w:tcW w:w="1842" w:type="dxa"/>
-          </w:tcPr>
-          <w:p>
-            <w:pPr>
-              <w:tabs>
-                <w:tab w:val="left" w:pos="1072"/>
-              </w:tabs>
-              <w:jc w:val="center"/>
-              <w:rPr>
-                <w:i/>
-                <w:sz w:val="24"/>
-                <w:szCs w:val="28"/>
-              </w:rPr>
-            </w:pPr>
-            <w:r>
-              <w:rPr>
-                <w:i/>
-                <w:sz w:val="24"/>
-                <w:szCs w:val="28"/>
-              </w:rPr>
-              <w:t>Não</w:t>
-            </w:r>
-          </w:p>
-        </w:tc>
-      </w:tr>
-      <w:tr>
-        <w:tc>
-          <w:tcPr>
-            <w:tcW w:w="1985" w:type="dxa"/>
-            <w:vMerge/>
-            <w:shd w:val="clear" w:color="auto" w:fill="BFBFBF" w:themeFill="background1" w:themeFillShade="BF"/>
-          </w:tcPr>
-          <w:p>
-            <w:pPr>
-              <w:tabs>
-                <w:tab w:val="left" w:pos="1072"/>
-              </w:tabs>
-              <w:rPr>
-                <w:b/>
-                <w:sz w:val="32"/>
-                <w:szCs w:val="28"/>
-              </w:rPr>
-            </w:pPr>
-          </w:p>
-        </w:tc>
-        <w:tc>
-          <w:tcPr>
-            <w:tcW w:w="2126" w:type="dxa"/>
-          </w:tcPr>
-          <w:p>
-            <w:pPr>
-              <w:tabs>
-                <w:tab w:val="left" w:pos="1072"/>
-              </w:tabs>
-              <w:jc w:val="center"/>
-              <w:rPr>
-                <w:i/>
-                <w:sz w:val="24"/>
-                <w:szCs w:val="28"/>
-              </w:rPr>
-            </w:pPr>
-            <w:r>
-              <w:rPr>
-                <w:i/>
-                <w:sz w:val="24"/>
-                <w:szCs w:val="28"/>
-              </w:rPr>
-              <w:t>Ativo</w:t>
-            </w:r>
-          </w:p>
-        </w:tc>
-        <w:tc>
-          <w:tcPr>
-            <w:tcW w:w="3119" w:type="dxa"/>
-          </w:tcPr>
-          <w:p>
-            <w:pPr>
-              <w:tabs>
-                <w:tab w:val="left" w:pos="1072"/>
-              </w:tabs>
-              <w:jc w:val="center"/>
-              <w:rPr>
-                <w:i/>
-                <w:sz w:val="24"/>
-                <w:szCs w:val="28"/>
-              </w:rPr>
-            </w:pPr>
-            <w:r>
-              <w:rPr>
-                <w:i/>
-                <w:sz w:val="24"/>
-                <w:szCs w:val="28"/>
-              </w:rPr>
-              <w:t>Boolean</w:t>
-            </w:r>
-          </w:p>
-        </w:tc>
-        <w:tc>
-          <w:tcPr>
-            <w:tcW w:w="1843" w:type="dxa"/>
-          </w:tcPr>
-          <w:p>
-            <w:pPr>
-              <w:tabs>
-                <w:tab w:val="left" w:pos="1072"/>
-              </w:tabs>
-              <w:jc w:val="center"/>
-              <w:rPr>
-                <w:i/>
-                <w:sz w:val="24"/>
-                <w:szCs w:val="28"/>
-              </w:rPr>
-            </w:pPr>
-            <w:r>
-              <w:rPr>
-                <w:i/>
-                <w:sz w:val="24"/>
-                <w:szCs w:val="28"/>
-              </w:rPr>
-              <w:t>RN001</w:t>
-            </w:r>
-          </w:p>
-        </w:tc>
-        <w:tc>
-          <w:tcPr>
-            <w:tcW w:w="1842" w:type="dxa"/>
-          </w:tcPr>
-          <w:p>
-            <w:pPr>
-              <w:tabs>
-                <w:tab w:val="left" w:pos="1072"/>
-              </w:tabs>
-              <w:jc w:val="center"/>
-              <w:rPr>
-                <w:i/>
-                <w:sz w:val="24"/>
-                <w:szCs w:val="28"/>
-              </w:rPr>
-            </w:pPr>
-            <w:r>
-              <w:rPr>
-                <w:i/>
-                <w:sz w:val="24"/>
-                <w:szCs w:val="28"/>
-              </w:rPr>
-              <w:t>Sim</w:t>
-            </w:r>
-          </w:p>
-        </w:tc>
-      </w:tr>
-      <w:tr>
-        <w:tc>
-          <w:tcPr>
-            <w:tcW w:w="1985" w:type="dxa"/>
-            <w:vMerge/>
-            <w:shd w:val="clear" w:color="auto" w:fill="BFBFBF" w:themeFill="background1" w:themeFillShade="BF"/>
-          </w:tcPr>
-          <w:p>
-            <w:pPr>
-              <w:tabs>
-                <w:tab w:val="left" w:pos="1072"/>
-              </w:tabs>
-              <w:rPr>
-                <w:b/>
-                <w:sz w:val="32"/>
-                <w:szCs w:val="28"/>
-              </w:rPr>
-            </w:pPr>
-          </w:p>
-        </w:tc>
-        <w:tc>
-          <w:tcPr>
-            <w:tcW w:w="2126" w:type="dxa"/>
-          </w:tcPr>
-          <w:p>
-            <w:pPr>
-              <w:tabs>
-                <w:tab w:val="left" w:pos="1072"/>
-              </w:tabs>
-              <w:jc w:val="center"/>
-              <w:rPr>
-                <w:i/>
-                <w:sz w:val="24"/>
-                <w:szCs w:val="28"/>
-              </w:rPr>
-            </w:pPr>
-            <w:r>
-              <w:rPr>
-                <w:i/>
-                <w:sz w:val="24"/>
-                <w:szCs w:val="28"/>
-              </w:rPr>
-              <w:t>Justificativa</w:t>
-            </w:r>
-          </w:p>
-        </w:tc>
-        <w:tc>
-          <w:tcPr>
-            <w:tcW w:w="3119" w:type="dxa"/>
-          </w:tcPr>
-          <w:p>
-            <w:pPr>
-              <w:tabs>
-                <w:tab w:val="left" w:pos="1072"/>
-              </w:tabs>
-              <w:jc w:val="center"/>
-              <w:rPr>
-                <w:i/>
-                <w:sz w:val="24"/>
-                <w:szCs w:val="28"/>
-              </w:rPr>
-            </w:pPr>
-            <w:r>
-              <w:rPr>
-                <w:i/>
-                <w:sz w:val="24"/>
-                <w:szCs w:val="28"/>
-              </w:rPr>
-              <w:t>Texto livre</w:t>
-            </w:r>
-          </w:p>
-        </w:tc>
-        <w:tc>
-          <w:tcPr>
-            <w:tcW w:w="1843" w:type="dxa"/>
-          </w:tcPr>
-          <w:p>
-            <w:pPr>
-              <w:tabs>
-                <w:tab w:val="left" w:pos="1072"/>
-              </w:tabs>
-              <w:jc w:val="center"/>
-              <w:rPr>
-                <w:i/>
-                <w:sz w:val="24"/>
-                <w:szCs w:val="28"/>
-              </w:rPr>
-            </w:pPr>
-            <w:r>
-              <w:rPr>
-                <w:i/>
-                <w:sz w:val="24"/>
-                <w:szCs w:val="28"/>
-              </w:rPr>
-              <w:t>RN001</w:t>
-            </w:r>
-          </w:p>
-        </w:tc>
-        <w:tc>
-          <w:tcPr>
-            <w:tcW w:w="1842" w:type="dxa"/>
-          </w:tcPr>
-          <w:p>
-            <w:pPr>
-              <w:tabs>
-                <w:tab w:val="left" w:pos="1072"/>
-              </w:tabs>
-              <w:jc w:val="center"/>
-              <w:rPr>
-                <w:i/>
-                <w:sz w:val="24"/>
-                <w:szCs w:val="28"/>
-              </w:rPr>
-            </w:pPr>
-            <w:r>
-              <w:rPr>
-                <w:i/>
-                <w:sz w:val="24"/>
-                <w:szCs w:val="28"/>
-              </w:rPr>
-              <w:t>Sim</w:t>
-            </w:r>
-          </w:p>
-        </w:tc>
-      </w:tr>
-      <w:tr>
-        <w:tc>
-          <w:tcPr>
-            <w:tcW w:w="1985" w:type="dxa"/>
-            <w:vMerge/>
-            <w:shd w:val="clear" w:color="auto" w:fill="BFBFBF" w:themeFill="background1" w:themeFillShade="BF"/>
-          </w:tcPr>
-          <w:p>
-            <w:pPr>
-              <w:tabs>
-                <w:tab w:val="left" w:pos="1072"/>
-              </w:tabs>
-              <w:rPr>
-                <w:b/>
-                <w:sz w:val="32"/>
-                <w:szCs w:val="28"/>
-              </w:rPr>
-            </w:pPr>
-          </w:p>
-        </w:tc>
-        <w:tc>
-          <w:tcPr>
-            <w:tcW w:w="2126" w:type="dxa"/>
-          </w:tcPr>
-          <w:p>
-            <w:pPr>
-              <w:tabs>
-                <w:tab w:val="left" w:pos="1072"/>
-              </w:tabs>
-              <w:jc w:val="center"/>
-              <w:rPr>
-                <w:i/>
-                <w:sz w:val="24"/>
-                <w:szCs w:val="28"/>
-              </w:rPr>
-            </w:pPr>
-            <w:r>
-              <w:rPr>
-                <w:i/>
-                <w:sz w:val="24"/>
-                <w:szCs w:val="28"/>
-              </w:rPr>
-              <w:t>Data de Inativação</w:t>
-            </w:r>
-          </w:p>
-        </w:tc>
-        <w:tc>
-          <w:tcPr>
-            <w:tcW w:w="3119" w:type="dxa"/>
-          </w:tcPr>
-          <w:p>
-            <w:pPr>
-              <w:tabs>
-                <w:tab w:val="left" w:pos="1072"/>
-              </w:tabs>
-              <w:jc w:val="center"/>
-              <w:rPr>
-                <w:i/>
-                <w:sz w:val="24"/>
-                <w:szCs w:val="28"/>
-              </w:rPr>
-            </w:pPr>
-            <w:r>
-              <w:rPr>
-                <w:i/>
-                <w:sz w:val="24"/>
-                <w:szCs w:val="28"/>
-              </w:rPr>
-              <w:t>Data</w:t>
-            </w:r>
-          </w:p>
-        </w:tc>
-        <w:tc>
-          <w:tcPr>
-            <w:tcW w:w="1843" w:type="dxa"/>
-          </w:tcPr>
-          <w:p>
-            <w:pPr>
-              <w:tabs>
-                <w:tab w:val="left" w:pos="1072"/>
-              </w:tabs>
-              <w:jc w:val="center"/>
-              <w:rPr>
-                <w:i/>
-                <w:sz w:val="24"/>
-                <w:szCs w:val="28"/>
-              </w:rPr>
-            </w:pPr>
-            <w:r>
-              <w:rPr>
-                <w:i/>
-                <w:sz w:val="24"/>
-                <w:szCs w:val="28"/>
-              </w:rPr>
-              <w:t>RN001</w:t>
-            </w:r>
-          </w:p>
-        </w:tc>
-        <w:tc>
-          <w:tcPr>
-            <w:tcW w:w="1842" w:type="dxa"/>
-          </w:tcPr>
-          <w:p>
-            <w:pPr>
-              <w:tabs>
-                <w:tab w:val="left" w:pos="1072"/>
-              </w:tabs>
-              <w:jc w:val="center"/>
-              <w:rPr>
-                <w:i/>
-                <w:sz w:val="24"/>
-                <w:szCs w:val="28"/>
-              </w:rPr>
-            </w:pPr>
-            <w:r>
-              <w:rPr>
-                <w:i/>
-                <w:sz w:val="24"/>
-                <w:szCs w:val="28"/>
-              </w:rPr>
-              <w:t>Sim</w:t>
-            </w:r>
-          </w:p>
-        </w:tc>
-      </w:tr>
-      <w:tr>
-        <w:trPr>
-          <w:trHeight w:val="77"/>
-        </w:trPr>
-        <w:tc>
-          <w:tcPr>
-            <w:tcW w:w="1985" w:type="dxa"/>
-            <w:vMerge/>
-            <w:shd w:val="clear" w:color="auto" w:fill="BFBFBF" w:themeFill="background1" w:themeFillShade="BF"/>
-          </w:tcPr>
-          <w:p>
-            <w:pPr>
-              <w:tabs>
-                <w:tab w:val="left" w:pos="1072"/>
-              </w:tabs>
-              <w:rPr>
-                <w:b/>
-                <w:sz w:val="32"/>
-                <w:szCs w:val="28"/>
-              </w:rPr>
-            </w:pPr>
-          </w:p>
-        </w:tc>
-        <w:tc>
-          <w:tcPr>
-            <w:tcW w:w="2126" w:type="dxa"/>
-          </w:tcPr>
-          <w:p>
-            <w:pPr>
-              <w:tabs>
-                <w:tab w:val="left" w:pos="1072"/>
-              </w:tabs>
-              <w:jc w:val="center"/>
-              <w:rPr>
-                <w:i/>
-                <w:sz w:val="24"/>
-                <w:szCs w:val="28"/>
-              </w:rPr>
-            </w:pPr>
-            <w:r>
-              <w:rPr>
-                <w:i/>
-                <w:sz w:val="24"/>
-                <w:szCs w:val="28"/>
-              </w:rPr>
-              <w:t>Identidade Profissional</w:t>
-            </w:r>
-          </w:p>
-        </w:tc>
-        <w:tc>
-          <w:tcPr>
-            <w:tcW w:w="3119" w:type="dxa"/>
-          </w:tcPr>
-          <w:p>
-            <w:pPr>
-              <w:tabs>
-                <w:tab w:val="left" w:pos="1072"/>
-              </w:tabs>
-              <w:jc w:val="center"/>
-              <w:rPr>
-                <w:i/>
-                <w:sz w:val="24"/>
-                <w:szCs w:val="28"/>
-              </w:rPr>
-            </w:pPr>
-            <w:r>
-              <w:rPr>
-                <w:i/>
-                <w:sz w:val="24"/>
-                <w:szCs w:val="28"/>
-              </w:rPr>
-              <w:t>Texto Livre</w:t>
-            </w:r>
-          </w:p>
-        </w:tc>
-        <w:tc>
-          <w:tcPr>
-            <w:tcW w:w="1843" w:type="dxa"/>
-          </w:tcPr>
-          <w:p>
-            <w:pPr>
-              <w:tabs>
-                <w:tab w:val="left" w:pos="1072"/>
-              </w:tabs>
-              <w:jc w:val="center"/>
-              <w:rPr>
-                <w:i/>
-                <w:sz w:val="24"/>
-                <w:szCs w:val="28"/>
-              </w:rPr>
-            </w:pPr>
-            <w:r>
-              <w:rPr>
-                <w:i/>
-                <w:sz w:val="24"/>
-                <w:szCs w:val="28"/>
-              </w:rPr>
-              <w:t>RN003</w:t>
-            </w:r>
-          </w:p>
-        </w:tc>
-        <w:tc>
-          <w:tcPr>
-            <w:tcW w:w="1842" w:type="dxa"/>
-          </w:tcPr>
-          <w:p>
-            <w:pPr>
-              <w:tabs>
-                <w:tab w:val="left" w:pos="1072"/>
-              </w:tabs>
-              <w:jc w:val="center"/>
-              <w:rPr>
-                <w:i/>
-                <w:sz w:val="24"/>
-                <w:szCs w:val="28"/>
-              </w:rPr>
-            </w:pPr>
-            <w:r>
-              <w:rPr>
-                <w:i/>
-                <w:sz w:val="24"/>
-                <w:szCs w:val="28"/>
-              </w:rPr>
-              <w:t>Sim</w:t>
-            </w:r>
-          </w:p>
-        </w:tc>
-      </w:tr>
-    </w:tbl>
-    <w:p>
-      <w:pPr>
-        <w:tabs>
-          <w:tab w:val="left" w:pos="1072"/>
-        </w:tabs>
-        <w:rPr>
-          <w:sz w:val="32"/>
-          <w:szCs w:val="28"/>
-        </w:rPr>
-      </w:pPr>
+        <w:t xml:space="preserve">6.2. </w:t>
+      </w:r>
+      <w:r>
+        <w:rPr>
+          <w:sz w:val="28"/>
+          <w:szCs w:val="28"/>
+        </w:rPr>
+        <w:t>Um usuário de posse de permissões avançadas deverá enxergar as sinalizações feitas por fiscais.</w:t>
+      </w:r>
+      <w:bookmarkStart w:id="0" w:name="_GoBack"/>
+      <w:bookmarkEnd w:id="0"/>
     </w:p>
     <w:sectPr>
       <w:pgSz w:w="11906" w:h="16838"/>
@@ -12191,7 +10316,7 @@
 </file>
 
 <file path=customXml/itemProps1.xml><?xml version="1.0" encoding="utf-8"?>
-<ds:datastoreItem xmlns:ds="http://schemas.openxmlformats.org/officeDocument/2006/customXml" ds:itemID="{4F601FAC-19B6-4ED9-90B8-587607890663}">
+<ds:datastoreItem xmlns:ds="http://schemas.openxmlformats.org/officeDocument/2006/customXml" ds:itemID="{9321474B-DDD1-4A84-A597-EF92E23C8057}">
   <ds:schemaRefs>
     <ds:schemaRef ds:uri="http://schemas.openxmlformats.org/officeDocument/2006/bibliography"/>
   </ds:schemaRefs>

</xml_diff>